<commit_message>
Update Relatorio de SIS
</commit_message>
<xml_diff>
--- a/Documentos/Relatório/Projeto/Relatório_MatchPlanner_SIS.docx
+++ b/Documentos/Relatório/Projeto/Relatório_MatchPlanner_SIS.docx
@@ -1,6 +1,6 @@
 
 <file path=word/document.xml><?xml version="1.0" encoding="utf-8"?>
-<w:document xmlns:wpc="http://schemas.microsoft.com/office/word/2010/wordprocessingCanvas" xmlns:mc="http://schemas.openxmlformats.org/markup-compatibility/2006" xmlns:o="urn:schemas-microsoft-com:office:office" xmlns:r="http://schemas.openxmlformats.org/officeDocument/2006/relationships" xmlns:m="http://schemas.openxmlformats.org/officeDocument/2006/math" xmlns:v="urn:schemas-microsoft-com:vml" xmlns:wp14="http://schemas.microsoft.com/office/word/2010/wordprocessingDrawing" xmlns:wp="http://schemas.openxmlformats.org/drawingml/2006/wordprocessingDrawing" xmlns:w10="urn:schemas-microsoft-com:office:word" xmlns:w="http://schemas.openxmlformats.org/wordprocessingml/2006/main" xmlns:w14="http://schemas.microsoft.com/office/word/2010/wordml" xmlns:w15="http://schemas.microsoft.com/office/word/2012/wordml" xmlns:wpg="http://schemas.microsoft.com/office/word/2010/wordprocessingGroup" xmlns:wpi="http://schemas.microsoft.com/office/word/2010/wordprocessingInk" xmlns:wne="http://schemas.microsoft.com/office/word/2006/wordml" xmlns:wps="http://schemas.microsoft.com/office/word/2010/wordprocessingShape" mc:Ignorable="w14 w15 wp14">
+<w:document xmlns:wpc="http://schemas.microsoft.com/office/word/2010/wordprocessingCanvas" xmlns:cx="http://schemas.microsoft.com/office/drawing/2014/chartex" xmlns:cx1="http://schemas.microsoft.com/office/drawing/2015/9/8/chartex" xmlns:cx2="http://schemas.microsoft.com/office/drawing/2015/10/21/chartex" xmlns:cx3="http://schemas.microsoft.com/office/drawing/2016/5/9/chartex" xmlns:cx4="http://schemas.microsoft.com/office/drawing/2016/5/10/chartex" xmlns:cx5="http://schemas.microsoft.com/office/drawing/2016/5/11/chartex" xmlns:cx6="http://schemas.microsoft.com/office/drawing/2016/5/12/chartex" xmlns:cx7="http://schemas.microsoft.com/office/drawing/2016/5/13/chartex" xmlns:cx8="http://schemas.microsoft.com/office/drawing/2016/5/14/chartex" xmlns:mc="http://schemas.openxmlformats.org/markup-compatibility/2006" xmlns:aink="http://schemas.microsoft.com/office/drawing/2016/ink" xmlns:am3d="http://schemas.microsoft.com/office/drawing/2017/model3d" xmlns:o="urn:schemas-microsoft-com:office:office" xmlns:r="http://schemas.openxmlformats.org/officeDocument/2006/relationships" xmlns:m="http://schemas.openxmlformats.org/officeDocument/2006/math" xmlns:v="urn:schemas-microsoft-com:vml" xmlns:wp14="http://schemas.microsoft.com/office/word/2010/wordprocessingDrawing" xmlns:wp="http://schemas.openxmlformats.org/drawingml/2006/wordprocessingDrawing" xmlns:w10="urn:schemas-microsoft-com:office:word" xmlns:w="http://schemas.openxmlformats.org/wordprocessingml/2006/main" xmlns:w14="http://schemas.microsoft.com/office/word/2010/wordml" xmlns:w15="http://schemas.microsoft.com/office/word/2012/wordml" xmlns:w16cid="http://schemas.microsoft.com/office/word/2016/wordml/cid" xmlns:w16se="http://schemas.microsoft.com/office/word/2015/wordml/symex" xmlns:wpg="http://schemas.microsoft.com/office/word/2010/wordprocessingGroup" xmlns:wpi="http://schemas.microsoft.com/office/word/2010/wordprocessingInk" xmlns:wne="http://schemas.microsoft.com/office/word/2006/wordml" xmlns:wps="http://schemas.microsoft.com/office/word/2010/wordprocessingShape" mc:Ignorable="w14 w15 w16se w16cid wp14">
   <w:body>
     <w:p>
       <w:pPr>
@@ -159,25 +159,14 @@
           <w:lang w:val="pt-PT"/>
         </w:rPr>
       </w:pPr>
-    </w:p>
-    <w:p>
-      <w:pPr>
-        <w:pStyle w:val="TitleCover"/>
+      <w:r>
         <w:rPr>
           <w:rFonts w:ascii="Times New Roman" w:hAnsi="Times New Roman" w:cs="Times New Roman"/>
           <w:sz w:val="56"/>
           <w:szCs w:val="56"/>
           <w:lang w:val="pt-PT"/>
         </w:rPr>
-      </w:pPr>
-      <w:r>
-        <w:rPr>
-          <w:rFonts w:ascii="Times New Roman" w:hAnsi="Times New Roman" w:cs="Times New Roman"/>
-          <w:sz w:val="56"/>
-          <w:szCs w:val="56"/>
-          <w:lang w:val="pt-PT"/>
-        </w:rPr>
-        <w:t>TÍTULO</w:t>
+        <w:t>Matchplanner</w:t>
       </w:r>
     </w:p>
     <w:p>
@@ -212,32 +201,11 @@
           <w:szCs w:val="26"/>
           <w:lang w:val="pt-PT"/>
         </w:rPr>
-        <w:t xml:space="preserve">RELATÓRIO DE </w:t>
-      </w:r>
-      <w:r>
-        <w:rPr>
-          <w:rFonts w:ascii="Times New Roman" w:hAnsi="Times New Roman" w:cs="Times New Roman"/>
-          <w:kern w:val="26"/>
-          <w:sz w:val="26"/>
-          <w:szCs w:val="26"/>
-          <w:lang w:val="pt-PT"/>
-        </w:rPr>
-        <w:t>projeto em</w:t>
-      </w:r>
-      <w:r>
-        <w:rPr>
-          <w:rFonts w:ascii="Times New Roman" w:hAnsi="Times New Roman" w:cs="Times New Roman"/>
-          <w:kern w:val="26"/>
-          <w:sz w:val="26"/>
-          <w:szCs w:val="26"/>
-          <w:lang w:val="pt-PT"/>
-        </w:rPr>
-        <w:t xml:space="preserve"> sistemas de informação</w:t>
-      </w:r>
-    </w:p>
-    <w:p>
-      <w:pPr>
-        <w:jc w:val="center"/>
+        <w:t xml:space="preserve">RELATÓRIO De Serviços e Interoperabilidade de sistemas  </w:t>
+      </w:r>
+    </w:p>
+    <w:p>
+      <w:pPr>
         <w:rPr>
           <w:rFonts w:ascii="Times New Roman" w:hAnsi="Times New Roman" w:cs="Times New Roman"/>
           <w:kern w:val="20"/>
@@ -515,17 +483,7 @@
                                 <w:szCs w:val="20"/>
                                 <w:lang w:val="pt-PT"/>
                               </w:rPr>
-                              <w:t>NOME E NÚMERO Do estudante</w:t>
-                            </w:r>
-                            <w:r>
-                              <w:rPr>
-                                <w:rFonts w:ascii="Times New Roman" w:hAnsi="Times New Roman" w:cs="Times New Roman"/>
-                                <w:color w:val="FFFFFF" w:themeColor="background1"/>
-                                <w:sz w:val="20"/>
-                                <w:szCs w:val="20"/>
-                                <w:lang w:val="pt-PT"/>
-                              </w:rPr>
-                              <w:t>1</w:t>
+                              <w:t>Daniel correia batista 2171836</w:t>
                             </w:r>
                           </w:p>
                           <w:p>
@@ -547,7 +505,7 @@
                                 <w:szCs w:val="20"/>
                                 <w:lang w:val="pt-PT"/>
                               </w:rPr>
-                              <w:t>NOME E NÚMERO Do estudante2</w:t>
+                              <w:t>diogo cruz alpendre 2170324</w:t>
                             </w:r>
                           </w:p>
                           <w:p>
@@ -561,16 +519,6 @@
                                 <w:lang w:val="pt-PT"/>
                               </w:rPr>
                             </w:pPr>
-                            <w:r>
-                              <w:rPr>
-                                <w:rFonts w:ascii="Times New Roman" w:hAnsi="Times New Roman" w:cs="Times New Roman"/>
-                                <w:color w:val="FFFFFF" w:themeColor="background1"/>
-                                <w:sz w:val="20"/>
-                                <w:szCs w:val="20"/>
-                                <w:lang w:val="pt-PT"/>
-                              </w:rPr>
-                              <w:t>NOME E NÚMERO Do estudante3</w:t>
-                            </w:r>
                           </w:p>
                           <w:p>
                             <w:pPr>
@@ -661,7 +609,7 @@
                 <v:stroke joinstyle="miter"/>
                 <v:path gradientshapeok="t" o:connecttype="rect"/>
               </v:shapetype>
-              <v:shape id="Text Box 4" o:spid="_x0000_s1026" type="#_x0000_t202" style="position:absolute;left:0;text-align:left;margin-left:135.65pt;margin-top:698.25pt;width:340.6pt;height:77.2pt;z-index:251657728;visibility:visible;mso-wrap-style:square;mso-width-percent:0;mso-height-percent:0;mso-wrap-distance-left:9pt;mso-wrap-distance-top:0;mso-wrap-distance-right:9pt;mso-wrap-distance-bottom:0;mso-position-horizontal:absolute;mso-position-horizontal-relative:page;mso-position-vertical:absolute;mso-position-vertical-relative:page;mso-width-percent:0;mso-height-percent:0;mso-width-relative:page;mso-height-relative:page;v-text-anchor:top" o:gfxdata="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" filled="f" stroked="f">
+              <v:shape id="Text Box 4" o:spid="_x0000_s1026" type="#_x0000_t202" style="position:absolute;margin-left:135.65pt;margin-top:698.25pt;width:340.6pt;height:77.2pt;z-index:251657728;visibility:visible;mso-wrap-style:square;mso-width-percent:0;mso-height-percent:0;mso-wrap-distance-left:9pt;mso-wrap-distance-top:0;mso-wrap-distance-right:9pt;mso-wrap-distance-bottom:0;mso-position-horizontal:absolute;mso-position-horizontal-relative:page;mso-position-vertical:absolute;mso-position-vertical-relative:page;mso-width-percent:0;mso-height-percent:0;mso-width-relative:page;mso-height-relative:page;v-text-anchor:top" o:gfxdata="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" filled="f" stroked="f">
                 <v:textbox style="mso-fit-shape-to-text:t">
                   <w:txbxContent>
                     <w:p>
@@ -683,17 +631,7 @@
                           <w:szCs w:val="20"/>
                           <w:lang w:val="pt-PT"/>
                         </w:rPr>
-                        <w:t>NOME E NÚMERO Do estudante</w:t>
-                      </w:r>
-                      <w:r>
-                        <w:rPr>
-                          <w:rFonts w:ascii="Times New Roman" w:hAnsi="Times New Roman" w:cs="Times New Roman"/>
-                          <w:color w:val="FFFFFF" w:themeColor="background1"/>
-                          <w:sz w:val="20"/>
-                          <w:szCs w:val="20"/>
-                          <w:lang w:val="pt-PT"/>
-                        </w:rPr>
-                        <w:t>1</w:t>
+                        <w:t>Daniel correia batista 2171836</w:t>
                       </w:r>
                     </w:p>
                     <w:p>
@@ -715,7 +653,7 @@
                           <w:szCs w:val="20"/>
                           <w:lang w:val="pt-PT"/>
                         </w:rPr>
-                        <w:t>NOME E NÚMERO Do estudante2</w:t>
+                        <w:t>diogo cruz alpendre 2170324</w:t>
                       </w:r>
                     </w:p>
                     <w:p>
@@ -729,16 +667,6 @@
                           <w:lang w:val="pt-PT"/>
                         </w:rPr>
                       </w:pPr>
-                      <w:r>
-                        <w:rPr>
-                          <w:rFonts w:ascii="Times New Roman" w:hAnsi="Times New Roman" w:cs="Times New Roman"/>
-                          <w:color w:val="FFFFFF" w:themeColor="background1"/>
-                          <w:sz w:val="20"/>
-                          <w:szCs w:val="20"/>
-                          <w:lang w:val="pt-PT"/>
-                        </w:rPr>
-                        <w:t>NOME E NÚMERO Do estudante3</w:t>
-                      </w:r>
                     </w:p>
                     <w:p>
                       <w:pPr>
@@ -827,7 +755,7 @@
           <w:lang w:val="pt-BR"/>
         </w:rPr>
         <w:lastRenderedPageBreak/>
-        <w:t xml:space="preserve">Relatório de </w:t>
+        <w:t>Relatório de Serviços e Interoperabilidade de Sistemas</w:t>
       </w:r>
       <w:r>
         <w:rPr>
@@ -835,7 +763,39 @@
           <w:kern w:val="20"/>
           <w:lang w:val="pt-BR"/>
         </w:rPr>
-        <w:t>Projeto em Sistemas de Informação</w:t>
+        <w:t xml:space="preserve"> </w:t>
+      </w:r>
+      <w:r>
+        <w:rPr>
+          <w:rFonts w:ascii="Times New Roman" w:hAnsi="Times New Roman" w:cs="Times New Roman"/>
+          <w:kern w:val="20"/>
+          <w:lang w:val="pt-PT"/>
+        </w:rPr>
+        <w:t xml:space="preserve">para cumprimento dos requisitos necessários à </w:t>
+      </w:r>
+      <w:r>
+        <w:rPr>
+          <w:rFonts w:ascii="Times New Roman" w:hAnsi="Times New Roman" w:cs="Times New Roman"/>
+          <w:kern w:val="20"/>
+          <w:lang w:val="pt-PT"/>
+        </w:rPr>
+        <w:t>realização da</w:t>
+      </w:r>
+      <w:r>
+        <w:rPr>
+          <w:rFonts w:ascii="Times New Roman" w:hAnsi="Times New Roman" w:cs="Times New Roman"/>
+          <w:kern w:val="20"/>
+          <w:lang w:val="pt-PT"/>
+        </w:rPr>
+        <w:t xml:space="preserve"> prova de apresentação de proje</w:t>
+      </w:r>
+      <w:r>
+        <w:rPr>
+          <w:rFonts w:ascii="Times New Roman" w:hAnsi="Times New Roman" w:cs="Times New Roman"/>
+          <w:kern w:val="20"/>
+          <w:lang w:val="pt-PT"/>
+        </w:rPr>
+        <w:t xml:space="preserve">to </w:t>
       </w:r>
       <w:r>
         <w:rPr>
@@ -843,39 +803,7 @@
           <w:kern w:val="20"/>
           <w:lang w:val="pt-BR"/>
         </w:rPr>
-        <w:t xml:space="preserve"> </w:t>
-      </w:r>
-      <w:r>
-        <w:rPr>
-          <w:rFonts w:ascii="Times New Roman" w:hAnsi="Times New Roman" w:cs="Times New Roman"/>
-          <w:kern w:val="20"/>
-          <w:lang w:val="pt-PT"/>
-        </w:rPr>
-        <w:t xml:space="preserve">para cumprimento dos requisitos necessários à </w:t>
-      </w:r>
-      <w:r>
-        <w:rPr>
-          <w:rFonts w:ascii="Times New Roman" w:hAnsi="Times New Roman" w:cs="Times New Roman"/>
-          <w:kern w:val="20"/>
-          <w:lang w:val="pt-PT"/>
-        </w:rPr>
-        <w:t>realização da</w:t>
-      </w:r>
-      <w:r>
-        <w:rPr>
-          <w:rFonts w:ascii="Times New Roman" w:hAnsi="Times New Roman" w:cs="Times New Roman"/>
-          <w:kern w:val="20"/>
-          <w:lang w:val="pt-PT"/>
-        </w:rPr>
-        <w:t xml:space="preserve"> prova de apresentação de proje</w:t>
-      </w:r>
-      <w:r>
-        <w:rPr>
-          <w:rFonts w:ascii="Times New Roman" w:hAnsi="Times New Roman" w:cs="Times New Roman"/>
-          <w:kern w:val="20"/>
-          <w:lang w:val="pt-PT"/>
-        </w:rPr>
-        <w:t xml:space="preserve">to </w:t>
+        <w:t>do</w:t>
       </w:r>
       <w:r>
         <w:rPr>
@@ -883,7 +811,7 @@
           <w:kern w:val="20"/>
           <w:lang w:val="pt-BR"/>
         </w:rPr>
-        <w:t>do</w:t>
+        <w:t xml:space="preserve"> </w:t>
       </w:r>
       <w:r>
         <w:rPr>
@@ -891,14 +819,6 @@
           <w:kern w:val="20"/>
           <w:lang w:val="pt-BR"/>
         </w:rPr>
-        <w:t xml:space="preserve"> </w:t>
-      </w:r>
-      <w:r>
-        <w:rPr>
-          <w:rFonts w:ascii="Times New Roman" w:hAnsi="Times New Roman" w:cs="Times New Roman"/>
-          <w:kern w:val="20"/>
-          <w:lang w:val="pt-BR"/>
-        </w:rPr>
         <w:t>Curso Técnico Superior Profissional (TeSP)</w:t>
       </w:r>
       <w:r>
@@ -971,92 +891,92 @@
     </w:p>
     <w:p>
       <w:pPr>
-        <w:pStyle w:val="Heading1"/>
-      </w:pPr>
-    </w:p>
-    <w:p>
-      <w:pPr>
-        <w:pStyle w:val="BodyText"/>
-        <w:rPr>
-          <w:lang w:val="pt-PT"/>
-        </w:rPr>
-      </w:pPr>
-    </w:p>
-    <w:p>
-      <w:pPr>
-        <w:pStyle w:val="BodyText"/>
-        <w:rPr>
-          <w:lang w:val="pt-PT"/>
-        </w:rPr>
-      </w:pPr>
-    </w:p>
-    <w:p>
-      <w:pPr>
-        <w:pStyle w:val="BodyText"/>
-        <w:rPr>
-          <w:lang w:val="pt-PT"/>
-        </w:rPr>
-      </w:pPr>
-    </w:p>
-    <w:p>
-      <w:pPr>
-        <w:pStyle w:val="BodyText"/>
-        <w:rPr>
-          <w:lang w:val="pt-PT"/>
-        </w:rPr>
-      </w:pPr>
-    </w:p>
-    <w:p>
-      <w:pPr>
-        <w:pStyle w:val="BodyText"/>
-        <w:rPr>
-          <w:lang w:val="pt-PT"/>
-        </w:rPr>
-      </w:pPr>
-    </w:p>
-    <w:p>
-      <w:pPr>
-        <w:pStyle w:val="BodyText"/>
-        <w:rPr>
-          <w:lang w:val="pt-PT"/>
-        </w:rPr>
-      </w:pPr>
-    </w:p>
-    <w:p>
-      <w:pPr>
-        <w:pStyle w:val="BodyText"/>
-        <w:rPr>
-          <w:lang w:val="pt-PT"/>
-        </w:rPr>
-      </w:pPr>
-    </w:p>
-    <w:p>
-      <w:pPr>
-        <w:pStyle w:val="BodyText"/>
-        <w:rPr>
-          <w:lang w:val="pt-PT"/>
-        </w:rPr>
-      </w:pPr>
-    </w:p>
-    <w:p>
-      <w:pPr>
-        <w:pStyle w:val="BodyText"/>
-        <w:rPr>
-          <w:lang w:val="pt-PT"/>
-        </w:rPr>
-      </w:pPr>
-    </w:p>
-    <w:p>
-      <w:pPr>
-        <w:pStyle w:val="BodyText"/>
-        <w:rPr>
-          <w:lang w:val="pt-PT"/>
-        </w:rPr>
-      </w:pPr>
-    </w:p>
-    <w:p>
-      <w:pPr>
-        <w:pStyle w:val="BodyText"/>
+        <w:pStyle w:val="Ttulo1"/>
+      </w:pPr>
+    </w:p>
+    <w:p>
+      <w:pPr>
+        <w:pStyle w:val="Corpodetexto"/>
+        <w:rPr>
+          <w:lang w:val="pt-PT"/>
+        </w:rPr>
+      </w:pPr>
+    </w:p>
+    <w:p>
+      <w:pPr>
+        <w:pStyle w:val="Corpodetexto"/>
+        <w:rPr>
+          <w:lang w:val="pt-PT"/>
+        </w:rPr>
+      </w:pPr>
+    </w:p>
+    <w:p>
+      <w:pPr>
+        <w:pStyle w:val="Corpodetexto"/>
+        <w:rPr>
+          <w:lang w:val="pt-PT"/>
+        </w:rPr>
+      </w:pPr>
+    </w:p>
+    <w:p>
+      <w:pPr>
+        <w:pStyle w:val="Corpodetexto"/>
+        <w:rPr>
+          <w:lang w:val="pt-PT"/>
+        </w:rPr>
+      </w:pPr>
+    </w:p>
+    <w:p>
+      <w:pPr>
+        <w:pStyle w:val="Corpodetexto"/>
+        <w:rPr>
+          <w:lang w:val="pt-PT"/>
+        </w:rPr>
+      </w:pPr>
+    </w:p>
+    <w:p>
+      <w:pPr>
+        <w:pStyle w:val="Corpodetexto"/>
+        <w:rPr>
+          <w:lang w:val="pt-PT"/>
+        </w:rPr>
+      </w:pPr>
+    </w:p>
+    <w:p>
+      <w:pPr>
+        <w:pStyle w:val="Corpodetexto"/>
+        <w:rPr>
+          <w:lang w:val="pt-PT"/>
+        </w:rPr>
+      </w:pPr>
+    </w:p>
+    <w:p>
+      <w:pPr>
+        <w:pStyle w:val="Corpodetexto"/>
+        <w:rPr>
+          <w:lang w:val="pt-PT"/>
+        </w:rPr>
+      </w:pPr>
+    </w:p>
+    <w:p>
+      <w:pPr>
+        <w:pStyle w:val="Corpodetexto"/>
+        <w:rPr>
+          <w:lang w:val="pt-PT"/>
+        </w:rPr>
+      </w:pPr>
+    </w:p>
+    <w:p>
+      <w:pPr>
+        <w:pStyle w:val="Corpodetexto"/>
+        <w:rPr>
+          <w:lang w:val="pt-PT"/>
+        </w:rPr>
+      </w:pPr>
+    </w:p>
+    <w:p>
+      <w:pPr>
+        <w:pStyle w:val="Corpodetexto"/>
         <w:rPr>
           <w:lang w:val="pt-PT"/>
         </w:rPr>
@@ -1360,39 +1280,7 @@
           <w:kern w:val="20"/>
           <w:lang w:val="pt-BR"/>
         </w:rPr>
-        <w:t xml:space="preserve">Projeto em  Sistemas de Informação </w:t>
-      </w:r>
-      <w:r>
-        <w:rPr>
-          <w:rFonts w:ascii="Times New Roman" w:hAnsi="Times New Roman" w:cs="Times New Roman"/>
-          <w:kern w:val="20"/>
-          <w:lang w:val="pt-PT"/>
-        </w:rPr>
-        <w:t xml:space="preserve">para cumprimento dos requisitos necessários à </w:t>
-      </w:r>
-      <w:r>
-        <w:rPr>
-          <w:rFonts w:ascii="Times New Roman" w:hAnsi="Times New Roman" w:cs="Times New Roman"/>
-          <w:kern w:val="20"/>
-          <w:lang w:val="pt-PT"/>
-        </w:rPr>
-        <w:t>realização da</w:t>
-      </w:r>
-      <w:r>
-        <w:rPr>
-          <w:rFonts w:ascii="Times New Roman" w:hAnsi="Times New Roman" w:cs="Times New Roman"/>
-          <w:kern w:val="20"/>
-          <w:lang w:val="pt-PT"/>
-        </w:rPr>
-        <w:t xml:space="preserve"> prova de apresentação de proje</w:t>
-      </w:r>
-      <w:r>
-        <w:rPr>
-          <w:rFonts w:ascii="Times New Roman" w:hAnsi="Times New Roman" w:cs="Times New Roman"/>
-          <w:kern w:val="20"/>
-          <w:lang w:val="pt-PT"/>
-        </w:rPr>
-        <w:t xml:space="preserve">to </w:t>
+        <w:t>Serviços e Interoperabilidade de Sistemas</w:t>
       </w:r>
       <w:r>
         <w:rPr>
@@ -1400,7 +1288,39 @@
           <w:kern w:val="20"/>
           <w:lang w:val="pt-BR"/>
         </w:rPr>
-        <w:t xml:space="preserve">do </w:t>
+        <w:t xml:space="preserve"> </w:t>
+      </w:r>
+      <w:r>
+        <w:rPr>
+          <w:rFonts w:ascii="Times New Roman" w:hAnsi="Times New Roman" w:cs="Times New Roman"/>
+          <w:kern w:val="20"/>
+          <w:lang w:val="pt-PT"/>
+        </w:rPr>
+        <w:t xml:space="preserve">para cumprimento dos requisitos necessários à </w:t>
+      </w:r>
+      <w:r>
+        <w:rPr>
+          <w:rFonts w:ascii="Times New Roman" w:hAnsi="Times New Roman" w:cs="Times New Roman"/>
+          <w:kern w:val="20"/>
+          <w:lang w:val="pt-PT"/>
+        </w:rPr>
+        <w:t>realização da</w:t>
+      </w:r>
+      <w:r>
+        <w:rPr>
+          <w:rFonts w:ascii="Times New Roman" w:hAnsi="Times New Roman" w:cs="Times New Roman"/>
+          <w:kern w:val="20"/>
+          <w:lang w:val="pt-PT"/>
+        </w:rPr>
+        <w:t xml:space="preserve"> prova de apresentação de proje</w:t>
+      </w:r>
+      <w:r>
+        <w:rPr>
+          <w:rFonts w:ascii="Times New Roman" w:hAnsi="Times New Roman" w:cs="Times New Roman"/>
+          <w:kern w:val="20"/>
+          <w:lang w:val="pt-PT"/>
+        </w:rPr>
+        <w:t xml:space="preserve">to </w:t>
       </w:r>
       <w:r>
         <w:rPr>
@@ -1408,6 +1328,14 @@
           <w:kern w:val="20"/>
           <w:lang w:val="pt-BR"/>
         </w:rPr>
+        <w:t xml:space="preserve">do </w:t>
+      </w:r>
+      <w:r>
+        <w:rPr>
+          <w:rFonts w:ascii="Times New Roman" w:hAnsi="Times New Roman" w:cs="Times New Roman"/>
+          <w:kern w:val="20"/>
+          <w:lang w:val="pt-BR"/>
+        </w:rPr>
         <w:t>Curso Técnico Superior Profissional (TeSP)</w:t>
       </w:r>
       <w:r>
@@ -1488,87 +1416,87 @@
     </w:p>
     <w:p>
       <w:pPr>
-        <w:pStyle w:val="BodyText"/>
-        <w:rPr>
-          <w:lang w:val="pt-PT"/>
-        </w:rPr>
-      </w:pPr>
-    </w:p>
-    <w:p>
-      <w:pPr>
-        <w:pStyle w:val="BodyText"/>
-        <w:rPr>
-          <w:lang w:val="pt-PT"/>
-        </w:rPr>
-      </w:pPr>
-    </w:p>
-    <w:p>
-      <w:pPr>
-        <w:pStyle w:val="BodyText"/>
-        <w:rPr>
-          <w:lang w:val="pt-PT"/>
-        </w:rPr>
-      </w:pPr>
-    </w:p>
-    <w:p>
-      <w:pPr>
-        <w:pStyle w:val="BodyText"/>
-        <w:rPr>
-          <w:lang w:val="pt-PT"/>
-        </w:rPr>
-      </w:pPr>
-    </w:p>
-    <w:p>
-      <w:pPr>
-        <w:pStyle w:val="BodyText"/>
-        <w:rPr>
-          <w:lang w:val="pt-PT"/>
-        </w:rPr>
-      </w:pPr>
-    </w:p>
-    <w:p>
-      <w:pPr>
-        <w:pStyle w:val="BodyText"/>
-        <w:rPr>
-          <w:lang w:val="pt-PT"/>
-        </w:rPr>
-      </w:pPr>
-    </w:p>
-    <w:p>
-      <w:pPr>
-        <w:pStyle w:val="BodyText"/>
-        <w:rPr>
-          <w:lang w:val="pt-PT"/>
-        </w:rPr>
-      </w:pPr>
-    </w:p>
-    <w:p>
-      <w:pPr>
-        <w:pStyle w:val="BodyText"/>
-        <w:rPr>
-          <w:lang w:val="pt-PT"/>
-        </w:rPr>
-      </w:pPr>
-    </w:p>
-    <w:p>
-      <w:pPr>
-        <w:pStyle w:val="BodyText"/>
-        <w:rPr>
-          <w:lang w:val="pt-PT"/>
-        </w:rPr>
-      </w:pPr>
-    </w:p>
-    <w:p>
-      <w:pPr>
-        <w:pStyle w:val="BodyText"/>
-        <w:rPr>
-          <w:lang w:val="pt-PT"/>
-        </w:rPr>
-      </w:pPr>
-    </w:p>
-    <w:p>
-      <w:pPr>
-        <w:pStyle w:val="BodyText"/>
+        <w:pStyle w:val="Corpodetexto"/>
+        <w:rPr>
+          <w:lang w:val="pt-PT"/>
+        </w:rPr>
+      </w:pPr>
+    </w:p>
+    <w:p>
+      <w:pPr>
+        <w:pStyle w:val="Corpodetexto"/>
+        <w:rPr>
+          <w:lang w:val="pt-PT"/>
+        </w:rPr>
+      </w:pPr>
+    </w:p>
+    <w:p>
+      <w:pPr>
+        <w:pStyle w:val="Corpodetexto"/>
+        <w:rPr>
+          <w:lang w:val="pt-PT"/>
+        </w:rPr>
+      </w:pPr>
+    </w:p>
+    <w:p>
+      <w:pPr>
+        <w:pStyle w:val="Corpodetexto"/>
+        <w:rPr>
+          <w:lang w:val="pt-PT"/>
+        </w:rPr>
+      </w:pPr>
+    </w:p>
+    <w:p>
+      <w:pPr>
+        <w:pStyle w:val="Corpodetexto"/>
+        <w:rPr>
+          <w:lang w:val="pt-PT"/>
+        </w:rPr>
+      </w:pPr>
+    </w:p>
+    <w:p>
+      <w:pPr>
+        <w:pStyle w:val="Corpodetexto"/>
+        <w:rPr>
+          <w:lang w:val="pt-PT"/>
+        </w:rPr>
+      </w:pPr>
+    </w:p>
+    <w:p>
+      <w:pPr>
+        <w:pStyle w:val="Corpodetexto"/>
+        <w:rPr>
+          <w:lang w:val="pt-PT"/>
+        </w:rPr>
+      </w:pPr>
+    </w:p>
+    <w:p>
+      <w:pPr>
+        <w:pStyle w:val="Corpodetexto"/>
+        <w:rPr>
+          <w:lang w:val="pt-PT"/>
+        </w:rPr>
+      </w:pPr>
+    </w:p>
+    <w:p>
+      <w:pPr>
+        <w:pStyle w:val="Corpodetexto"/>
+        <w:rPr>
+          <w:lang w:val="pt-PT"/>
+        </w:rPr>
+      </w:pPr>
+    </w:p>
+    <w:p>
+      <w:pPr>
+        <w:pStyle w:val="Corpodetexto"/>
+        <w:rPr>
+          <w:lang w:val="pt-PT"/>
+        </w:rPr>
+      </w:pPr>
+    </w:p>
+    <w:p>
+      <w:pPr>
+        <w:pStyle w:val="Corpodetexto"/>
         <w:rPr>
           <w:lang w:val="pt-PT"/>
         </w:rPr>
@@ -1832,7 +1760,7 @@
     </w:p>
     <w:p>
       <w:pPr>
-        <w:pStyle w:val="Heading1"/>
+        <w:pStyle w:val="Ttulo1"/>
         <w:jc w:val="left"/>
       </w:pPr>
       <w:r>
@@ -1866,31 +1794,31 @@
     </w:p>
     <w:p>
       <w:pPr>
-        <w:pStyle w:val="BodyText"/>
-        <w:rPr>
-          <w:lang w:val="pt-PT"/>
-        </w:rPr>
-      </w:pPr>
-    </w:p>
-    <w:p>
-      <w:pPr>
-        <w:pStyle w:val="BodyText"/>
-        <w:rPr>
-          <w:lang w:val="pt-PT"/>
-        </w:rPr>
-      </w:pPr>
-    </w:p>
-    <w:p>
-      <w:pPr>
-        <w:pStyle w:val="BodyText"/>
-        <w:rPr>
-          <w:lang w:val="pt-PT"/>
-        </w:rPr>
-      </w:pPr>
-    </w:p>
-    <w:p>
-      <w:pPr>
-        <w:pStyle w:val="Heading1"/>
+        <w:pStyle w:val="Corpodetexto"/>
+        <w:rPr>
+          <w:lang w:val="pt-PT"/>
+        </w:rPr>
+      </w:pPr>
+    </w:p>
+    <w:p>
+      <w:pPr>
+        <w:pStyle w:val="Corpodetexto"/>
+        <w:rPr>
+          <w:lang w:val="pt-PT"/>
+        </w:rPr>
+      </w:pPr>
+    </w:p>
+    <w:p>
+      <w:pPr>
+        <w:pStyle w:val="Corpodetexto"/>
+        <w:rPr>
+          <w:lang w:val="pt-PT"/>
+        </w:rPr>
+      </w:pPr>
+    </w:p>
+    <w:p>
+      <w:pPr>
+        <w:pStyle w:val="Ttulo1"/>
       </w:pPr>
       <w:r>
         <w:br w:type="page"/>
@@ -1902,7 +1830,7 @@
     </w:p>
     <w:p>
       <w:pPr>
-        <w:pStyle w:val="BodyText"/>
+        <w:pStyle w:val="Corpodetexto"/>
         <w:rPr>
           <w:lang w:val="pt-PT"/>
         </w:rPr>
@@ -2056,7 +1984,7 @@
     </w:p>
     <w:p>
       <w:pPr>
-        <w:pStyle w:val="BodyText"/>
+        <w:pStyle w:val="Corpodetexto"/>
         <w:rPr>
           <w:lang w:val="pt-PT"/>
         </w:rPr>
@@ -2083,15 +2011,15 @@
     </w:p>
     <w:p>
       <w:pPr>
-        <w:pStyle w:val="BodyText"/>
-        <w:rPr>
-          <w:lang w:val="pt-PT"/>
-        </w:rPr>
-      </w:pPr>
-    </w:p>
-    <w:p>
-      <w:pPr>
-        <w:pStyle w:val="Heading1"/>
+        <w:pStyle w:val="Corpodetexto"/>
+        <w:rPr>
+          <w:lang w:val="pt-PT"/>
+        </w:rPr>
+      </w:pPr>
+    </w:p>
+    <w:p>
+      <w:pPr>
+        <w:pStyle w:val="Ttulo1"/>
       </w:pPr>
       <w:r>
         <w:br w:type="page"/>
@@ -2106,31 +2034,31 @@
     </w:p>
     <w:p>
       <w:pPr>
-        <w:pStyle w:val="BodyText"/>
-        <w:rPr>
-          <w:lang w:val="pt-PT"/>
-        </w:rPr>
-      </w:pPr>
-    </w:p>
-    <w:p>
-      <w:pPr>
-        <w:pStyle w:val="BodyText"/>
-        <w:rPr>
-          <w:lang w:val="pt-PT"/>
-        </w:rPr>
-      </w:pPr>
-    </w:p>
-    <w:p>
-      <w:pPr>
-        <w:pStyle w:val="BodyText"/>
-        <w:rPr>
-          <w:lang w:val="pt-PT"/>
-        </w:rPr>
-      </w:pPr>
-    </w:p>
-    <w:p>
-      <w:pPr>
-        <w:pStyle w:val="BodyText"/>
+        <w:pStyle w:val="Corpodetexto"/>
+        <w:rPr>
+          <w:lang w:val="pt-PT"/>
+        </w:rPr>
+      </w:pPr>
+    </w:p>
+    <w:p>
+      <w:pPr>
+        <w:pStyle w:val="Corpodetexto"/>
+        <w:rPr>
+          <w:lang w:val="pt-PT"/>
+        </w:rPr>
+      </w:pPr>
+    </w:p>
+    <w:p>
+      <w:pPr>
+        <w:pStyle w:val="Corpodetexto"/>
+        <w:rPr>
+          <w:lang w:val="pt-PT"/>
+        </w:rPr>
+      </w:pPr>
+    </w:p>
+    <w:p>
+      <w:pPr>
+        <w:pStyle w:val="Corpodetexto"/>
         <w:ind w:firstLine="0"/>
         <w:rPr>
           <w:sz w:val="24"/>
@@ -2149,7 +2077,7 @@
     </w:p>
     <w:p>
       <w:pPr>
-        <w:pStyle w:val="BodyText"/>
+        <w:pStyle w:val="Corpodetexto"/>
         <w:ind w:firstLine="0"/>
         <w:rPr>
           <w:lang w:val="pt-PT"/>
@@ -2158,7 +2086,7 @@
     </w:p>
     <w:p>
       <w:pPr>
-        <w:pStyle w:val="BodyText"/>
+        <w:pStyle w:val="Corpodetexto"/>
         <w:ind w:firstLine="0"/>
         <w:rPr>
           <w:lang w:val="pt-PT"/>
@@ -2179,7 +2107,7 @@
     </w:p>
     <w:p>
       <w:pPr>
-        <w:pStyle w:val="Heading1"/>
+        <w:pStyle w:val="Ttulo1"/>
         <w:jc w:val="left"/>
       </w:pPr>
       <w:r>
@@ -2192,15 +2120,15 @@
     </w:p>
     <w:p>
       <w:pPr>
-        <w:pStyle w:val="BodyText"/>
-        <w:rPr>
-          <w:lang w:val="pt-PT"/>
-        </w:rPr>
-      </w:pPr>
-    </w:p>
-    <w:p>
-      <w:pPr>
-        <w:pStyle w:val="BodyText"/>
+        <w:pStyle w:val="Corpodetexto"/>
+        <w:rPr>
+          <w:lang w:val="pt-PT"/>
+        </w:rPr>
+      </w:pPr>
+    </w:p>
+    <w:p>
+      <w:pPr>
+        <w:pStyle w:val="Corpodetexto"/>
         <w:rPr>
           <w:lang w:val="pt-PT"/>
         </w:rPr>
@@ -2242,7 +2170,7 @@
       </w:r>
       <w:r>
         <w:rPr>
-          <w:rStyle w:val="FootnoteReference"/>
+          <w:rStyle w:val="Refdenotaderodap"/>
           <w:color w:val="000000"/>
           <w:sz w:val="24"/>
         </w:rPr>
@@ -2329,7 +2257,7 @@
     </w:p>
     <w:p>
       <w:pPr>
-        <w:pStyle w:val="Heading1"/>
+        <w:pStyle w:val="Ttulo1"/>
       </w:pPr>
       <w:r>
         <w:br w:type="page"/>
@@ -2337,7 +2265,7 @@
     </w:p>
     <w:p>
       <w:pPr>
-        <w:pStyle w:val="Heading1"/>
+        <w:pStyle w:val="Ttulo1"/>
         <w:numPr>
           <w:ilvl w:val="0"/>
           <w:numId w:val="8"/>
@@ -2350,12 +2278,12 @@
     </w:p>
     <w:p>
       <w:pPr>
-        <w:pStyle w:val="Heading1"/>
-      </w:pPr>
-    </w:p>
-    <w:p>
-      <w:pPr>
-        <w:pStyle w:val="Heading1"/>
+        <w:pStyle w:val="Ttulo1"/>
+      </w:pPr>
+    </w:p>
+    <w:p>
+      <w:pPr>
+        <w:pStyle w:val="Ttulo1"/>
       </w:pPr>
       <w:r>
         <w:rPr>
@@ -2379,15 +2307,13 @@
         </w:rPr>
         <w:t>.</w:t>
       </w:r>
-      <w:bookmarkStart w:id="0" w:name="_GoBack"/>
-      <w:bookmarkEnd w:id="0"/>
       <w:r>
         <w:br w:type="page"/>
       </w:r>
     </w:p>
     <w:p>
       <w:pPr>
-        <w:pStyle w:val="Heading1"/>
+        <w:pStyle w:val="Ttulo1"/>
         <w:numPr>
           <w:ilvl w:val="0"/>
           <w:numId w:val="8"/>
@@ -2400,7 +2326,7 @@
     </w:p>
     <w:p>
       <w:pPr>
-        <w:pStyle w:val="Heading1"/>
+        <w:pStyle w:val="Ttulo1"/>
       </w:pPr>
     </w:p>
     <w:p>
@@ -2440,7 +2366,7 @@
     </w:p>
     <w:p>
       <w:pPr>
-        <w:pStyle w:val="Heading1"/>
+        <w:pStyle w:val="Ttulo1"/>
       </w:pPr>
       <w:r>
         <w:br w:type="page"/>
@@ -2448,7 +2374,7 @@
     </w:p>
     <w:p>
       <w:pPr>
-        <w:pStyle w:val="Heading1"/>
+        <w:pStyle w:val="Ttulo1"/>
         <w:numPr>
           <w:ilvl w:val="0"/>
           <w:numId w:val="8"/>
@@ -2461,12 +2387,12 @@
     </w:p>
     <w:p>
       <w:pPr>
-        <w:pStyle w:val="Heading1"/>
-      </w:pPr>
-    </w:p>
-    <w:p>
-      <w:pPr>
-        <w:pStyle w:val="Heading1"/>
+        <w:pStyle w:val="Ttulo1"/>
+      </w:pPr>
+    </w:p>
+    <w:p>
+      <w:pPr>
+        <w:pStyle w:val="Ttulo1"/>
       </w:pPr>
     </w:p>
     <w:p>
@@ -2549,7 +2475,7 @@
     </w:p>
     <w:p>
       <w:pPr>
-        <w:pStyle w:val="Heading1"/>
+        <w:pStyle w:val="Ttulo1"/>
       </w:pPr>
       <w:r>
         <w:br w:type="page"/>
@@ -2557,7 +2483,7 @@
     </w:p>
     <w:p>
       <w:pPr>
-        <w:pStyle w:val="Heading1"/>
+        <w:pStyle w:val="Ttulo1"/>
         <w:numPr>
           <w:ilvl w:val="0"/>
           <w:numId w:val="8"/>
@@ -2570,7 +2496,7 @@
     </w:p>
     <w:p>
       <w:pPr>
-        <w:pStyle w:val="BodyText"/>
+        <w:pStyle w:val="Corpodetexto"/>
         <w:rPr>
           <w:lang w:val="pt-PT"/>
         </w:rPr>
@@ -2605,7 +2531,7 @@
     </w:p>
     <w:p>
       <w:pPr>
-        <w:pStyle w:val="ListParagraph"/>
+        <w:pStyle w:val="PargrafodaLista"/>
         <w:numPr>
           <w:ilvl w:val="0"/>
           <w:numId w:val="18"/>
@@ -2629,7 +2555,7 @@
     </w:p>
     <w:p>
       <w:pPr>
-        <w:pStyle w:val="ListParagraph"/>
+        <w:pStyle w:val="PargrafodaLista"/>
         <w:numPr>
           <w:ilvl w:val="0"/>
           <w:numId w:val="18"/>
@@ -2653,7 +2579,7 @@
     </w:p>
     <w:p>
       <w:pPr>
-        <w:pStyle w:val="ListParagraph"/>
+        <w:pStyle w:val="PargrafodaLista"/>
         <w:numPr>
           <w:ilvl w:val="0"/>
           <w:numId w:val="18"/>
@@ -2677,7 +2603,7 @@
     </w:p>
     <w:p>
       <w:pPr>
-        <w:pStyle w:val="ListParagraph"/>
+        <w:pStyle w:val="PargrafodaLista"/>
         <w:numPr>
           <w:ilvl w:val="0"/>
           <w:numId w:val="18"/>
@@ -2699,7 +2625,7 @@
     </w:p>
     <w:p>
       <w:pPr>
-        <w:pStyle w:val="ListParagraph"/>
+        <w:pStyle w:val="PargrafodaLista"/>
         <w:numPr>
           <w:ilvl w:val="0"/>
           <w:numId w:val="18"/>
@@ -2743,7 +2669,7 @@
     </w:p>
     <w:p>
       <w:pPr>
-        <w:pStyle w:val="Heading1"/>
+        <w:pStyle w:val="Ttulo1"/>
         <w:numPr>
           <w:ilvl w:val="0"/>
           <w:numId w:val="8"/>
@@ -2756,15 +2682,15 @@
     </w:p>
     <w:p>
       <w:pPr>
-        <w:pStyle w:val="BodyText"/>
-        <w:rPr>
-          <w:lang w:val="pt-PT"/>
-        </w:rPr>
-      </w:pPr>
-    </w:p>
-    <w:p>
-      <w:pPr>
-        <w:pStyle w:val="Heading1"/>
+        <w:pStyle w:val="Corpodetexto"/>
+        <w:rPr>
+          <w:lang w:val="pt-PT"/>
+        </w:rPr>
+      </w:pPr>
+    </w:p>
+    <w:p>
+      <w:pPr>
+        <w:pStyle w:val="Ttulo1"/>
       </w:pPr>
     </w:p>
     <w:p>
@@ -2796,7 +2722,7 @@
     </w:p>
     <w:p>
       <w:pPr>
-        <w:pStyle w:val="ListParagraph"/>
+        <w:pStyle w:val="PargrafodaLista"/>
         <w:numPr>
           <w:ilvl w:val="0"/>
           <w:numId w:val="14"/>
@@ -2836,7 +2762,7 @@
     </w:p>
     <w:p>
       <w:pPr>
-        <w:pStyle w:val="ListParagraph"/>
+        <w:pStyle w:val="PargrafodaLista"/>
         <w:numPr>
           <w:ilvl w:val="0"/>
           <w:numId w:val="14"/>
@@ -2868,7 +2794,7 @@
     </w:p>
     <w:p>
       <w:pPr>
-        <w:pStyle w:val="ListParagraph"/>
+        <w:pStyle w:val="PargrafodaLista"/>
         <w:numPr>
           <w:ilvl w:val="0"/>
           <w:numId w:val="14"/>
@@ -2887,23 +2813,7 @@
           <w:sz w:val="24"/>
           <w:lang w:val="pt-PT"/>
         </w:rPr>
-        <w:t>Análise de requisitos</w:t>
-      </w:r>
-      <w:r>
-        <w:rPr>
-          <w:color w:val="000000"/>
-          <w:sz w:val="24"/>
-          <w:lang w:val="pt-PT"/>
-        </w:rPr>
-        <w:t xml:space="preserve"> </w:t>
-      </w:r>
-      <w:r>
-        <w:rPr>
-          <w:color w:val="000000"/>
-          <w:sz w:val="24"/>
-          <w:lang w:val="pt-PT"/>
-        </w:rPr>
-        <w:t xml:space="preserve">e funcionalidades </w:t>
+        <w:t xml:space="preserve">Análise de requisitos e funcionalidades </w:t>
       </w:r>
       <w:r>
         <w:rPr>
@@ -2947,7 +2857,7 @@
     </w:p>
     <w:p>
       <w:pPr>
-        <w:pStyle w:val="Heading1"/>
+        <w:pStyle w:val="Ttulo1"/>
         <w:numPr>
           <w:ilvl w:val="0"/>
           <w:numId w:val="8"/>
@@ -2960,6 +2870,22 @@
     </w:p>
     <w:p>
       <w:pPr>
+        <w:pStyle w:val="Corpodetexto"/>
+        <w:rPr>
+          <w:lang w:val="pt-PT"/>
+        </w:rPr>
+      </w:pPr>
+      <w:r>
+        <w:rPr>
+          <w:lang w:val="pt-PT"/>
+        </w:rPr>
+        <w:t>//Não exite eliminar</w:t>
+      </w:r>
+      <w:bookmarkStart w:id="0" w:name="_GoBack"/>
+      <w:bookmarkEnd w:id="0"/>
+    </w:p>
+    <w:p>
+      <w:pPr>
         <w:spacing w:before="120" w:after="120" w:line="360" w:lineRule="auto"/>
         <w:jc w:val="both"/>
         <w:rPr>
@@ -3009,7 +2935,7 @@
     </w:p>
     <w:p>
       <w:pPr>
-        <w:pStyle w:val="Heading1"/>
+        <w:pStyle w:val="Ttulo1"/>
         <w:numPr>
           <w:ilvl w:val="0"/>
           <w:numId w:val="8"/>
@@ -3082,7 +3008,7 @@
     </w:p>
     <w:p>
       <w:pPr>
-        <w:pStyle w:val="Heading1"/>
+        <w:pStyle w:val="Ttulo1"/>
         <w:numPr>
           <w:ilvl w:val="0"/>
           <w:numId w:val="8"/>
@@ -3133,7 +3059,7 @@
     </w:p>
     <w:p>
       <w:pPr>
-        <w:pStyle w:val="ListParagraph"/>
+        <w:pStyle w:val="PargrafodaLista"/>
         <w:numPr>
           <w:ilvl w:val="0"/>
           <w:numId w:val="17"/>
@@ -3157,7 +3083,7 @@
     </w:p>
     <w:p>
       <w:pPr>
-        <w:pStyle w:val="ListParagraph"/>
+        <w:pStyle w:val="PargrafodaLista"/>
         <w:numPr>
           <w:ilvl w:val="0"/>
           <w:numId w:val="17"/>
@@ -3181,7 +3107,7 @@
     </w:p>
     <w:p>
       <w:pPr>
-        <w:pStyle w:val="ListParagraph"/>
+        <w:pStyle w:val="PargrafodaLista"/>
         <w:numPr>
           <w:ilvl w:val="0"/>
           <w:numId w:val="17"/>
@@ -3205,7 +3131,7 @@
     </w:p>
     <w:p>
       <w:pPr>
-        <w:pStyle w:val="ListParagraph"/>
+        <w:pStyle w:val="PargrafodaLista"/>
         <w:numPr>
           <w:ilvl w:val="0"/>
           <w:numId w:val="17"/>
@@ -3286,7 +3212,7 @@
     </w:p>
     <w:p>
       <w:pPr>
-        <w:pStyle w:val="Heading1"/>
+        <w:pStyle w:val="Ttulo1"/>
         <w:numPr>
           <w:ilvl w:val="0"/>
           <w:numId w:val="8"/>
@@ -3298,15 +3224,15 @@
     </w:p>
     <w:p>
       <w:pPr>
-        <w:pStyle w:val="BodyText"/>
-        <w:rPr>
-          <w:lang w:val="pt-PT"/>
-        </w:rPr>
-      </w:pPr>
-    </w:p>
-    <w:p>
-      <w:pPr>
-        <w:pStyle w:val="BodyText"/>
+        <w:pStyle w:val="Corpodetexto"/>
+        <w:rPr>
+          <w:lang w:val="pt-PT"/>
+        </w:rPr>
+      </w:pPr>
+    </w:p>
+    <w:p>
+      <w:pPr>
+        <w:pStyle w:val="Corpodetexto"/>
         <w:rPr>
           <w:lang w:val="pt-PT"/>
         </w:rPr>
@@ -3320,7 +3246,7 @@
     </w:p>
     <w:p>
       <w:pPr>
-        <w:pStyle w:val="Heading1"/>
+        <w:pStyle w:val="Ttulo1"/>
         <w:numPr>
           <w:ilvl w:val="0"/>
           <w:numId w:val="8"/>
@@ -3333,39 +3259,39 @@
     </w:p>
     <w:p>
       <w:pPr>
-        <w:pStyle w:val="BodyText"/>
-        <w:rPr>
-          <w:lang w:val="pt-PT"/>
-        </w:rPr>
-      </w:pPr>
-    </w:p>
-    <w:p>
-      <w:pPr>
-        <w:pStyle w:val="BodyText"/>
-        <w:rPr>
-          <w:lang w:val="pt-PT"/>
-        </w:rPr>
-      </w:pPr>
-    </w:p>
-    <w:p>
-      <w:pPr>
-        <w:pStyle w:val="BodyText"/>
-        <w:rPr>
-          <w:lang w:val="pt-PT"/>
-        </w:rPr>
-      </w:pPr>
-    </w:p>
-    <w:p>
-      <w:pPr>
-        <w:pStyle w:val="BodyText"/>
-        <w:rPr>
-          <w:lang w:val="pt-PT"/>
-        </w:rPr>
-      </w:pPr>
-    </w:p>
-    <w:p>
-      <w:pPr>
-        <w:pStyle w:val="Heading1"/>
+        <w:pStyle w:val="Corpodetexto"/>
+        <w:rPr>
+          <w:lang w:val="pt-PT"/>
+        </w:rPr>
+      </w:pPr>
+    </w:p>
+    <w:p>
+      <w:pPr>
+        <w:pStyle w:val="Corpodetexto"/>
+        <w:rPr>
+          <w:lang w:val="pt-PT"/>
+        </w:rPr>
+      </w:pPr>
+    </w:p>
+    <w:p>
+      <w:pPr>
+        <w:pStyle w:val="Corpodetexto"/>
+        <w:rPr>
+          <w:lang w:val="pt-PT"/>
+        </w:rPr>
+      </w:pPr>
+    </w:p>
+    <w:p>
+      <w:pPr>
+        <w:pStyle w:val="Corpodetexto"/>
+        <w:rPr>
+          <w:lang w:val="pt-PT"/>
+        </w:rPr>
+      </w:pPr>
+    </w:p>
+    <w:p>
+      <w:pPr>
+        <w:pStyle w:val="Ttulo1"/>
         <w:numPr>
           <w:ilvl w:val="0"/>
           <w:numId w:val="8"/>
@@ -3392,7 +3318,7 @@
 </file>
 
 <file path=word/endnotes.xml><?xml version="1.0" encoding="utf-8"?>
-<w:endnotes xmlns:wpc="http://schemas.microsoft.com/office/word/2010/wordprocessingCanvas" xmlns:mc="http://schemas.openxmlformats.org/markup-compatibility/2006" xmlns:o="urn:schemas-microsoft-com:office:office" xmlns:r="http://schemas.openxmlformats.org/officeDocument/2006/relationships" xmlns:m="http://schemas.openxmlformats.org/officeDocument/2006/math" xmlns:v="urn:schemas-microsoft-com:vml" xmlns:wp14="http://schemas.microsoft.com/office/word/2010/wordprocessingDrawing" xmlns:wp="http://schemas.openxmlformats.org/drawingml/2006/wordprocessingDrawing" xmlns:w10="urn:schemas-microsoft-com:office:word" xmlns:w="http://schemas.openxmlformats.org/wordprocessingml/2006/main" xmlns:w14="http://schemas.microsoft.com/office/word/2010/wordml" xmlns:w15="http://schemas.microsoft.com/office/word/2012/wordml" xmlns:wpg="http://schemas.microsoft.com/office/word/2010/wordprocessingGroup" xmlns:wpi="http://schemas.microsoft.com/office/word/2010/wordprocessingInk" xmlns:wne="http://schemas.microsoft.com/office/word/2006/wordml" xmlns:wps="http://schemas.microsoft.com/office/word/2010/wordprocessingShape" mc:Ignorable="w14 w15 wp14">
+<w:endnotes xmlns:wpc="http://schemas.microsoft.com/office/word/2010/wordprocessingCanvas" xmlns:cx="http://schemas.microsoft.com/office/drawing/2014/chartex" xmlns:cx1="http://schemas.microsoft.com/office/drawing/2015/9/8/chartex" xmlns:cx2="http://schemas.microsoft.com/office/drawing/2015/10/21/chartex" xmlns:cx3="http://schemas.microsoft.com/office/drawing/2016/5/9/chartex" xmlns:cx4="http://schemas.microsoft.com/office/drawing/2016/5/10/chartex" xmlns:cx5="http://schemas.microsoft.com/office/drawing/2016/5/11/chartex" xmlns:cx6="http://schemas.microsoft.com/office/drawing/2016/5/12/chartex" xmlns:cx7="http://schemas.microsoft.com/office/drawing/2016/5/13/chartex" xmlns:cx8="http://schemas.microsoft.com/office/drawing/2016/5/14/chartex" xmlns:mc="http://schemas.openxmlformats.org/markup-compatibility/2006" xmlns:aink="http://schemas.microsoft.com/office/drawing/2016/ink" xmlns:am3d="http://schemas.microsoft.com/office/drawing/2017/model3d" xmlns:o="urn:schemas-microsoft-com:office:office" xmlns:r="http://schemas.openxmlformats.org/officeDocument/2006/relationships" xmlns:m="http://schemas.openxmlformats.org/officeDocument/2006/math" xmlns:v="urn:schemas-microsoft-com:vml" xmlns:wp14="http://schemas.microsoft.com/office/word/2010/wordprocessingDrawing" xmlns:wp="http://schemas.openxmlformats.org/drawingml/2006/wordprocessingDrawing" xmlns:w10="urn:schemas-microsoft-com:office:word" xmlns:w="http://schemas.openxmlformats.org/wordprocessingml/2006/main" xmlns:w14="http://schemas.microsoft.com/office/word/2010/wordml" xmlns:w15="http://schemas.microsoft.com/office/word/2012/wordml" xmlns:w16cid="http://schemas.microsoft.com/office/word/2016/wordml/cid" xmlns:w16se="http://schemas.microsoft.com/office/word/2015/wordml/symex" xmlns:wpg="http://schemas.microsoft.com/office/word/2010/wordprocessingGroup" xmlns:wpi="http://schemas.microsoft.com/office/word/2010/wordprocessingInk" xmlns:wne="http://schemas.microsoft.com/office/word/2006/wordml" xmlns:wps="http://schemas.microsoft.com/office/word/2010/wordprocessingShape" mc:Ignorable="w14 w15 w16se w16cid wp14">
   <w:endnote w:type="separator" w:id="-1">
     <w:p>
       <w:pPr>
@@ -3427,18 +3353,18 @@
 </file>
 
 <file path=word/footer1.xml><?xml version="1.0" encoding="utf-8"?>
-<w:ftr xmlns:wpc="http://schemas.microsoft.com/office/word/2010/wordprocessingCanvas" xmlns:mc="http://schemas.openxmlformats.org/markup-compatibility/2006" xmlns:o="urn:schemas-microsoft-com:office:office" xmlns:r="http://schemas.openxmlformats.org/officeDocument/2006/relationships" xmlns:m="http://schemas.openxmlformats.org/officeDocument/2006/math" xmlns:v="urn:schemas-microsoft-com:vml" xmlns:wp14="http://schemas.microsoft.com/office/word/2010/wordprocessingDrawing" xmlns:wp="http://schemas.openxmlformats.org/drawingml/2006/wordprocessingDrawing" xmlns:w10="urn:schemas-microsoft-com:office:word" xmlns:w="http://schemas.openxmlformats.org/wordprocessingml/2006/main" xmlns:w14="http://schemas.microsoft.com/office/word/2010/wordml" xmlns:w15="http://schemas.microsoft.com/office/word/2012/wordml" xmlns:wpg="http://schemas.microsoft.com/office/word/2010/wordprocessingGroup" xmlns:wpi="http://schemas.microsoft.com/office/word/2010/wordprocessingInk" xmlns:wne="http://schemas.microsoft.com/office/word/2006/wordml" xmlns:wps="http://schemas.microsoft.com/office/word/2010/wordprocessingShape" mc:Ignorable="w14 w15 wp14">
+<w:ftr xmlns:wpc="http://schemas.microsoft.com/office/word/2010/wordprocessingCanvas" xmlns:cx="http://schemas.microsoft.com/office/drawing/2014/chartex" xmlns:cx1="http://schemas.microsoft.com/office/drawing/2015/9/8/chartex" xmlns:cx2="http://schemas.microsoft.com/office/drawing/2015/10/21/chartex" xmlns:cx3="http://schemas.microsoft.com/office/drawing/2016/5/9/chartex" xmlns:cx4="http://schemas.microsoft.com/office/drawing/2016/5/10/chartex" xmlns:cx5="http://schemas.microsoft.com/office/drawing/2016/5/11/chartex" xmlns:cx6="http://schemas.microsoft.com/office/drawing/2016/5/12/chartex" xmlns:cx7="http://schemas.microsoft.com/office/drawing/2016/5/13/chartex" xmlns:cx8="http://schemas.microsoft.com/office/drawing/2016/5/14/chartex" xmlns:mc="http://schemas.openxmlformats.org/markup-compatibility/2006" xmlns:aink="http://schemas.microsoft.com/office/drawing/2016/ink" xmlns:am3d="http://schemas.microsoft.com/office/drawing/2017/model3d" xmlns:o="urn:schemas-microsoft-com:office:office" xmlns:r="http://schemas.openxmlformats.org/officeDocument/2006/relationships" xmlns:m="http://schemas.openxmlformats.org/officeDocument/2006/math" xmlns:v="urn:schemas-microsoft-com:vml" xmlns:wp14="http://schemas.microsoft.com/office/word/2010/wordprocessingDrawing" xmlns:wp="http://schemas.openxmlformats.org/drawingml/2006/wordprocessingDrawing" xmlns:w10="urn:schemas-microsoft-com:office:word" xmlns:w="http://schemas.openxmlformats.org/wordprocessingml/2006/main" xmlns:w14="http://schemas.microsoft.com/office/word/2010/wordml" xmlns:w15="http://schemas.microsoft.com/office/word/2012/wordml" xmlns:w16cid="http://schemas.microsoft.com/office/word/2016/wordml/cid" xmlns:w16se="http://schemas.microsoft.com/office/word/2015/wordml/symex" xmlns:wpg="http://schemas.microsoft.com/office/word/2010/wordprocessingGroup" xmlns:wpi="http://schemas.microsoft.com/office/word/2010/wordprocessingInk" xmlns:wne="http://schemas.microsoft.com/office/word/2006/wordml" xmlns:wps="http://schemas.microsoft.com/office/word/2010/wordprocessingShape" mc:Ignorable="w14 w15 w16se w16cid wp14">
   <w:p>
     <w:pPr>
       <w:framePr w:wrap="none" w:vAnchor="text" w:hAnchor="margin" w:xAlign="center" w:y="1"/>
       <w:rPr>
-        <w:rStyle w:val="PageNumber"/>
+        <w:rStyle w:val="Nmerodepgina"/>
         <w:szCs w:val="20"/>
       </w:rPr>
     </w:pPr>
     <w:r>
       <w:rPr>
-        <w:rStyle w:val="PageNumber"/>
+        <w:rStyle w:val="Nmerodepgina"/>
         <w:szCs w:val="20"/>
         <w:lang w:val="en-US"/>
       </w:rPr>
@@ -3446,7 +3372,7 @@
     </w:r>
     <w:r>
       <w:rPr>
-        <w:rStyle w:val="PageNumber"/>
+        <w:rStyle w:val="Nmerodepgina"/>
         <w:szCs w:val="20"/>
         <w:lang w:val="en-US"/>
       </w:rPr>
@@ -3454,7 +3380,7 @@
     </w:r>
     <w:r>
       <w:rPr>
-        <w:rStyle w:val="PageNumber"/>
+        <w:rStyle w:val="Nmerodepgina"/>
         <w:szCs w:val="20"/>
         <w:lang w:val="en-US"/>
       </w:rPr>
@@ -3462,7 +3388,7 @@
     </w:r>
     <w:r>
       <w:rPr>
-        <w:rStyle w:val="PageNumber"/>
+        <w:rStyle w:val="Nmerodepgina"/>
         <w:noProof/>
         <w:szCs w:val="20"/>
         <w:lang w:val="en-US"/>
@@ -3471,7 +3397,7 @@
     </w:r>
     <w:r>
       <w:rPr>
-        <w:rStyle w:val="PageNumber"/>
+        <w:rStyle w:val="Nmerodepgina"/>
         <w:szCs w:val="20"/>
         <w:lang w:val="en-US"/>
       </w:rPr>
@@ -3487,18 +3413,18 @@
 </file>
 
 <file path=word/footer2.xml><?xml version="1.0" encoding="utf-8"?>
-<w:ftr xmlns:wpc="http://schemas.microsoft.com/office/word/2010/wordprocessingCanvas" xmlns:mc="http://schemas.openxmlformats.org/markup-compatibility/2006" xmlns:o="urn:schemas-microsoft-com:office:office" xmlns:r="http://schemas.openxmlformats.org/officeDocument/2006/relationships" xmlns:m="http://schemas.openxmlformats.org/officeDocument/2006/math" xmlns:v="urn:schemas-microsoft-com:vml" xmlns:wp14="http://schemas.microsoft.com/office/word/2010/wordprocessingDrawing" xmlns:wp="http://schemas.openxmlformats.org/drawingml/2006/wordprocessingDrawing" xmlns:w10="urn:schemas-microsoft-com:office:word" xmlns:w="http://schemas.openxmlformats.org/wordprocessingml/2006/main" xmlns:w14="http://schemas.microsoft.com/office/word/2010/wordml" xmlns:w15="http://schemas.microsoft.com/office/word/2012/wordml" xmlns:wpg="http://schemas.microsoft.com/office/word/2010/wordprocessingGroup" xmlns:wpi="http://schemas.microsoft.com/office/word/2010/wordprocessingInk" xmlns:wne="http://schemas.microsoft.com/office/word/2006/wordml" xmlns:wps="http://schemas.microsoft.com/office/word/2010/wordprocessingShape" mc:Ignorable="w14 w15 wp14">
+<w:ftr xmlns:wpc="http://schemas.microsoft.com/office/word/2010/wordprocessingCanvas" xmlns:cx="http://schemas.microsoft.com/office/drawing/2014/chartex" xmlns:cx1="http://schemas.microsoft.com/office/drawing/2015/9/8/chartex" xmlns:cx2="http://schemas.microsoft.com/office/drawing/2015/10/21/chartex" xmlns:cx3="http://schemas.microsoft.com/office/drawing/2016/5/9/chartex" xmlns:cx4="http://schemas.microsoft.com/office/drawing/2016/5/10/chartex" xmlns:cx5="http://schemas.microsoft.com/office/drawing/2016/5/11/chartex" xmlns:cx6="http://schemas.microsoft.com/office/drawing/2016/5/12/chartex" xmlns:cx7="http://schemas.microsoft.com/office/drawing/2016/5/13/chartex" xmlns:cx8="http://schemas.microsoft.com/office/drawing/2016/5/14/chartex" xmlns:mc="http://schemas.openxmlformats.org/markup-compatibility/2006" xmlns:aink="http://schemas.microsoft.com/office/drawing/2016/ink" xmlns:am3d="http://schemas.microsoft.com/office/drawing/2017/model3d" xmlns:o="urn:schemas-microsoft-com:office:office" xmlns:r="http://schemas.openxmlformats.org/officeDocument/2006/relationships" xmlns:m="http://schemas.openxmlformats.org/officeDocument/2006/math" xmlns:v="urn:schemas-microsoft-com:vml" xmlns:wp14="http://schemas.microsoft.com/office/word/2010/wordprocessingDrawing" xmlns:wp="http://schemas.openxmlformats.org/drawingml/2006/wordprocessingDrawing" xmlns:w10="urn:schemas-microsoft-com:office:word" xmlns:w="http://schemas.openxmlformats.org/wordprocessingml/2006/main" xmlns:w14="http://schemas.microsoft.com/office/word/2010/wordml" xmlns:w15="http://schemas.microsoft.com/office/word/2012/wordml" xmlns:w16cid="http://schemas.microsoft.com/office/word/2016/wordml/cid" xmlns:w16se="http://schemas.microsoft.com/office/word/2015/wordml/symex" xmlns:wpg="http://schemas.microsoft.com/office/word/2010/wordprocessingGroup" xmlns:wpi="http://schemas.microsoft.com/office/word/2010/wordprocessingInk" xmlns:wne="http://schemas.microsoft.com/office/word/2006/wordml" xmlns:wps="http://schemas.microsoft.com/office/word/2010/wordprocessingShape" mc:Ignorable="w14 w15 w16se w16cid wp14">
   <w:p>
     <w:pPr>
       <w:framePr w:wrap="none" w:vAnchor="text" w:hAnchor="margin" w:xAlign="center" w:y="1"/>
       <w:rPr>
-        <w:rStyle w:val="PageNumber"/>
+        <w:rStyle w:val="Nmerodepgina"/>
         <w:szCs w:val="20"/>
       </w:rPr>
     </w:pPr>
     <w:r>
       <w:rPr>
-        <w:rStyle w:val="PageNumber"/>
+        <w:rStyle w:val="Nmerodepgina"/>
         <w:szCs w:val="20"/>
         <w:lang w:val="en-US"/>
       </w:rPr>
@@ -3506,7 +3432,7 @@
     </w:r>
     <w:r>
       <w:rPr>
-        <w:rStyle w:val="PageNumber"/>
+        <w:rStyle w:val="Nmerodepgina"/>
         <w:szCs w:val="20"/>
         <w:lang w:val="en-US"/>
       </w:rPr>
@@ -3514,7 +3440,7 @@
     </w:r>
     <w:r>
       <w:rPr>
-        <w:rStyle w:val="PageNumber"/>
+        <w:rStyle w:val="Nmerodepgina"/>
         <w:szCs w:val="20"/>
         <w:lang w:val="en-US"/>
       </w:rPr>
@@ -3522,7 +3448,7 @@
     </w:r>
     <w:r>
       <w:rPr>
-        <w:rStyle w:val="PageNumber"/>
+        <w:rStyle w:val="Nmerodepgina"/>
         <w:noProof/>
         <w:szCs w:val="20"/>
         <w:lang w:val="en-US"/>
@@ -3531,7 +3457,7 @@
     </w:r>
     <w:r>
       <w:rPr>
-        <w:rStyle w:val="PageNumber"/>
+        <w:rStyle w:val="Nmerodepgina"/>
         <w:szCs w:val="20"/>
         <w:lang w:val="en-US"/>
       </w:rPr>
@@ -3550,7 +3476,7 @@
 </file>
 
 <file path=word/footer3.xml><?xml version="1.0" encoding="utf-8"?>
-<w:ftr xmlns:wpc="http://schemas.microsoft.com/office/word/2010/wordprocessingCanvas" xmlns:mc="http://schemas.openxmlformats.org/markup-compatibility/2006" xmlns:o="urn:schemas-microsoft-com:office:office" xmlns:r="http://schemas.openxmlformats.org/officeDocument/2006/relationships" xmlns:m="http://schemas.openxmlformats.org/officeDocument/2006/math" xmlns:v="urn:schemas-microsoft-com:vml" xmlns:wp14="http://schemas.microsoft.com/office/word/2010/wordprocessingDrawing" xmlns:wp="http://schemas.openxmlformats.org/drawingml/2006/wordprocessingDrawing" xmlns:w10="urn:schemas-microsoft-com:office:word" xmlns:w="http://schemas.openxmlformats.org/wordprocessingml/2006/main" xmlns:w14="http://schemas.microsoft.com/office/word/2010/wordml" xmlns:w15="http://schemas.microsoft.com/office/word/2012/wordml" xmlns:wpg="http://schemas.microsoft.com/office/word/2010/wordprocessingGroup" xmlns:wpi="http://schemas.microsoft.com/office/word/2010/wordprocessingInk" xmlns:wne="http://schemas.microsoft.com/office/word/2006/wordml" xmlns:wps="http://schemas.microsoft.com/office/word/2010/wordprocessingShape" mc:Ignorable="w14 w15 wp14">
+<w:ftr xmlns:wpc="http://schemas.microsoft.com/office/word/2010/wordprocessingCanvas" xmlns:cx="http://schemas.microsoft.com/office/drawing/2014/chartex" xmlns:cx1="http://schemas.microsoft.com/office/drawing/2015/9/8/chartex" xmlns:cx2="http://schemas.microsoft.com/office/drawing/2015/10/21/chartex" xmlns:cx3="http://schemas.microsoft.com/office/drawing/2016/5/9/chartex" xmlns:cx4="http://schemas.microsoft.com/office/drawing/2016/5/10/chartex" xmlns:cx5="http://schemas.microsoft.com/office/drawing/2016/5/11/chartex" xmlns:cx6="http://schemas.microsoft.com/office/drawing/2016/5/12/chartex" xmlns:cx7="http://schemas.microsoft.com/office/drawing/2016/5/13/chartex" xmlns:cx8="http://schemas.microsoft.com/office/drawing/2016/5/14/chartex" xmlns:mc="http://schemas.openxmlformats.org/markup-compatibility/2006" xmlns:aink="http://schemas.microsoft.com/office/drawing/2016/ink" xmlns:am3d="http://schemas.microsoft.com/office/drawing/2017/model3d" xmlns:o="urn:schemas-microsoft-com:office:office" xmlns:r="http://schemas.openxmlformats.org/officeDocument/2006/relationships" xmlns:m="http://schemas.openxmlformats.org/officeDocument/2006/math" xmlns:v="urn:schemas-microsoft-com:vml" xmlns:wp14="http://schemas.microsoft.com/office/word/2010/wordprocessingDrawing" xmlns:wp="http://schemas.openxmlformats.org/drawingml/2006/wordprocessingDrawing" xmlns:w10="urn:schemas-microsoft-com:office:word" xmlns:w="http://schemas.openxmlformats.org/wordprocessingml/2006/main" xmlns:w14="http://schemas.microsoft.com/office/word/2010/wordml" xmlns:w15="http://schemas.microsoft.com/office/word/2012/wordml" xmlns:w16cid="http://schemas.microsoft.com/office/word/2016/wordml/cid" xmlns:w16se="http://schemas.microsoft.com/office/word/2015/wordml/symex" xmlns:wpg="http://schemas.microsoft.com/office/word/2010/wordprocessingGroup" xmlns:wpi="http://schemas.microsoft.com/office/word/2010/wordprocessingInk" xmlns:wne="http://schemas.microsoft.com/office/word/2006/wordml" xmlns:wps="http://schemas.microsoft.com/office/word/2010/wordprocessingShape" mc:Ignorable="w14 w15 w16se w16cid wp14">
   <w:p>
     <w:pPr>
       <w:rPr>
@@ -3568,18 +3494,18 @@
 </file>
 
 <file path=word/footer4.xml><?xml version="1.0" encoding="utf-8"?>
-<w:ftr xmlns:wpc="http://schemas.microsoft.com/office/word/2010/wordprocessingCanvas" xmlns:mc="http://schemas.openxmlformats.org/markup-compatibility/2006" xmlns:o="urn:schemas-microsoft-com:office:office" xmlns:r="http://schemas.openxmlformats.org/officeDocument/2006/relationships" xmlns:m="http://schemas.openxmlformats.org/officeDocument/2006/math" xmlns:v="urn:schemas-microsoft-com:vml" xmlns:wp14="http://schemas.microsoft.com/office/word/2010/wordprocessingDrawing" xmlns:wp="http://schemas.openxmlformats.org/drawingml/2006/wordprocessingDrawing" xmlns:w10="urn:schemas-microsoft-com:office:word" xmlns:w="http://schemas.openxmlformats.org/wordprocessingml/2006/main" xmlns:w14="http://schemas.microsoft.com/office/word/2010/wordml" xmlns:w15="http://schemas.microsoft.com/office/word/2012/wordml" xmlns:wpg="http://schemas.microsoft.com/office/word/2010/wordprocessingGroup" xmlns:wpi="http://schemas.microsoft.com/office/word/2010/wordprocessingInk" xmlns:wne="http://schemas.microsoft.com/office/word/2006/wordml" xmlns:wps="http://schemas.microsoft.com/office/word/2010/wordprocessingShape" mc:Ignorable="w14 w15 wp14">
+<w:ftr xmlns:wpc="http://schemas.microsoft.com/office/word/2010/wordprocessingCanvas" xmlns:cx="http://schemas.microsoft.com/office/drawing/2014/chartex" xmlns:cx1="http://schemas.microsoft.com/office/drawing/2015/9/8/chartex" xmlns:cx2="http://schemas.microsoft.com/office/drawing/2015/10/21/chartex" xmlns:cx3="http://schemas.microsoft.com/office/drawing/2016/5/9/chartex" xmlns:cx4="http://schemas.microsoft.com/office/drawing/2016/5/10/chartex" xmlns:cx5="http://schemas.microsoft.com/office/drawing/2016/5/11/chartex" xmlns:cx6="http://schemas.microsoft.com/office/drawing/2016/5/12/chartex" xmlns:cx7="http://schemas.microsoft.com/office/drawing/2016/5/13/chartex" xmlns:cx8="http://schemas.microsoft.com/office/drawing/2016/5/14/chartex" xmlns:mc="http://schemas.openxmlformats.org/markup-compatibility/2006" xmlns:aink="http://schemas.microsoft.com/office/drawing/2016/ink" xmlns:am3d="http://schemas.microsoft.com/office/drawing/2017/model3d" xmlns:o="urn:schemas-microsoft-com:office:office" xmlns:r="http://schemas.openxmlformats.org/officeDocument/2006/relationships" xmlns:m="http://schemas.openxmlformats.org/officeDocument/2006/math" xmlns:v="urn:schemas-microsoft-com:vml" xmlns:wp14="http://schemas.microsoft.com/office/word/2010/wordprocessingDrawing" xmlns:wp="http://schemas.openxmlformats.org/drawingml/2006/wordprocessingDrawing" xmlns:w10="urn:schemas-microsoft-com:office:word" xmlns:w="http://schemas.openxmlformats.org/wordprocessingml/2006/main" xmlns:w14="http://schemas.microsoft.com/office/word/2010/wordml" xmlns:w15="http://schemas.microsoft.com/office/word/2012/wordml" xmlns:w16cid="http://schemas.microsoft.com/office/word/2016/wordml/cid" xmlns:w16se="http://schemas.microsoft.com/office/word/2015/wordml/symex" xmlns:wpg="http://schemas.microsoft.com/office/word/2010/wordprocessingGroup" xmlns:wpi="http://schemas.microsoft.com/office/word/2010/wordprocessingInk" xmlns:wne="http://schemas.microsoft.com/office/word/2006/wordml" xmlns:wps="http://schemas.microsoft.com/office/word/2010/wordprocessingShape" mc:Ignorable="w14 w15 w16se w16cid wp14">
   <w:p>
     <w:pPr>
       <w:framePr w:wrap="none" w:vAnchor="text" w:hAnchor="margin" w:xAlign="center" w:y="1"/>
       <w:rPr>
-        <w:rStyle w:val="PageNumber"/>
+        <w:rStyle w:val="Nmerodepgina"/>
         <w:szCs w:val="20"/>
       </w:rPr>
     </w:pPr>
     <w:r>
       <w:rPr>
-        <w:rStyle w:val="PageNumber"/>
+        <w:rStyle w:val="Nmerodepgina"/>
         <w:szCs w:val="20"/>
         <w:lang w:val="en-US"/>
       </w:rPr>
@@ -3587,7 +3513,7 @@
     </w:r>
     <w:r>
       <w:rPr>
-        <w:rStyle w:val="PageNumber"/>
+        <w:rStyle w:val="Nmerodepgina"/>
         <w:szCs w:val="20"/>
         <w:lang w:val="en-US"/>
       </w:rPr>
@@ -3595,7 +3521,7 @@
     </w:r>
     <w:r>
       <w:rPr>
-        <w:rStyle w:val="PageNumber"/>
+        <w:rStyle w:val="Nmerodepgina"/>
         <w:szCs w:val="20"/>
         <w:lang w:val="en-US"/>
       </w:rPr>
@@ -3603,7 +3529,7 @@
     </w:r>
     <w:r>
       <w:rPr>
-        <w:rStyle w:val="PageNumber"/>
+        <w:rStyle w:val="Nmerodepgina"/>
         <w:noProof/>
         <w:szCs w:val="20"/>
         <w:lang w:val="en-US"/>
@@ -3612,7 +3538,7 @@
     </w:r>
     <w:r>
       <w:rPr>
-        <w:rStyle w:val="PageNumber"/>
+        <w:rStyle w:val="Nmerodepgina"/>
         <w:szCs w:val="20"/>
         <w:lang w:val="en-US"/>
       </w:rPr>
@@ -3631,10 +3557,10 @@
 </file>
 
 <file path=word/footer5.xml><?xml version="1.0" encoding="utf-8"?>
-<w:ftr xmlns:wpc="http://schemas.microsoft.com/office/word/2010/wordprocessingCanvas" xmlns:mc="http://schemas.openxmlformats.org/markup-compatibility/2006" xmlns:o="urn:schemas-microsoft-com:office:office" xmlns:r="http://schemas.openxmlformats.org/officeDocument/2006/relationships" xmlns:m="http://schemas.openxmlformats.org/officeDocument/2006/math" xmlns:v="urn:schemas-microsoft-com:vml" xmlns:wp14="http://schemas.microsoft.com/office/word/2010/wordprocessingDrawing" xmlns:wp="http://schemas.openxmlformats.org/drawingml/2006/wordprocessingDrawing" xmlns:w10="urn:schemas-microsoft-com:office:word" xmlns:w="http://schemas.openxmlformats.org/wordprocessingml/2006/main" xmlns:w14="http://schemas.microsoft.com/office/word/2010/wordml" xmlns:w15="http://schemas.microsoft.com/office/word/2012/wordml" xmlns:wpg="http://schemas.microsoft.com/office/word/2010/wordprocessingGroup" xmlns:wpi="http://schemas.microsoft.com/office/word/2010/wordprocessingInk" xmlns:wne="http://schemas.microsoft.com/office/word/2006/wordml" xmlns:wps="http://schemas.microsoft.com/office/word/2010/wordprocessingShape" mc:Ignorable="w14 w15 wp14">
+<w:ftr xmlns:wpc="http://schemas.microsoft.com/office/word/2010/wordprocessingCanvas" xmlns:cx="http://schemas.microsoft.com/office/drawing/2014/chartex" xmlns:cx1="http://schemas.microsoft.com/office/drawing/2015/9/8/chartex" xmlns:cx2="http://schemas.microsoft.com/office/drawing/2015/10/21/chartex" xmlns:cx3="http://schemas.microsoft.com/office/drawing/2016/5/9/chartex" xmlns:cx4="http://schemas.microsoft.com/office/drawing/2016/5/10/chartex" xmlns:cx5="http://schemas.microsoft.com/office/drawing/2016/5/11/chartex" xmlns:cx6="http://schemas.microsoft.com/office/drawing/2016/5/12/chartex" xmlns:cx7="http://schemas.microsoft.com/office/drawing/2016/5/13/chartex" xmlns:cx8="http://schemas.microsoft.com/office/drawing/2016/5/14/chartex" xmlns:mc="http://schemas.openxmlformats.org/markup-compatibility/2006" xmlns:aink="http://schemas.microsoft.com/office/drawing/2016/ink" xmlns:am3d="http://schemas.microsoft.com/office/drawing/2017/model3d" xmlns:o="urn:schemas-microsoft-com:office:office" xmlns:r="http://schemas.openxmlformats.org/officeDocument/2006/relationships" xmlns:m="http://schemas.openxmlformats.org/officeDocument/2006/math" xmlns:v="urn:schemas-microsoft-com:vml" xmlns:wp14="http://schemas.microsoft.com/office/word/2010/wordprocessingDrawing" xmlns:wp="http://schemas.openxmlformats.org/drawingml/2006/wordprocessingDrawing" xmlns:w10="urn:schemas-microsoft-com:office:word" xmlns:w="http://schemas.openxmlformats.org/wordprocessingml/2006/main" xmlns:w14="http://schemas.microsoft.com/office/word/2010/wordml" xmlns:w15="http://schemas.microsoft.com/office/word/2012/wordml" xmlns:w16cid="http://schemas.microsoft.com/office/word/2016/wordml/cid" xmlns:w16se="http://schemas.microsoft.com/office/word/2015/wordml/symex" xmlns:wpg="http://schemas.microsoft.com/office/word/2010/wordprocessingGroup" xmlns:wpi="http://schemas.microsoft.com/office/word/2010/wordprocessingInk" xmlns:wne="http://schemas.microsoft.com/office/word/2006/wordml" xmlns:wps="http://schemas.microsoft.com/office/word/2010/wordprocessingShape" mc:Ignorable="w14 w15 w16se w16cid wp14">
   <w:p>
     <w:pPr>
-      <w:pStyle w:val="Footer"/>
+      <w:pStyle w:val="Rodap"/>
       <w:jc w:val="center"/>
     </w:pPr>
     <w:r>
@@ -3670,7 +3596,7 @@
 </file>
 
 <file path=word/footnotes.xml><?xml version="1.0" encoding="utf-8"?>
-<w:footnotes xmlns:wpc="http://schemas.microsoft.com/office/word/2010/wordprocessingCanvas" xmlns:mc="http://schemas.openxmlformats.org/markup-compatibility/2006" xmlns:o="urn:schemas-microsoft-com:office:office" xmlns:r="http://schemas.openxmlformats.org/officeDocument/2006/relationships" xmlns:m="http://schemas.openxmlformats.org/officeDocument/2006/math" xmlns:v="urn:schemas-microsoft-com:vml" xmlns:wp14="http://schemas.microsoft.com/office/word/2010/wordprocessingDrawing" xmlns:wp="http://schemas.openxmlformats.org/drawingml/2006/wordprocessingDrawing" xmlns:w10="urn:schemas-microsoft-com:office:word" xmlns:w="http://schemas.openxmlformats.org/wordprocessingml/2006/main" xmlns:w14="http://schemas.microsoft.com/office/word/2010/wordml" xmlns:w15="http://schemas.microsoft.com/office/word/2012/wordml" xmlns:wpg="http://schemas.microsoft.com/office/word/2010/wordprocessingGroup" xmlns:wpi="http://schemas.microsoft.com/office/word/2010/wordprocessingInk" xmlns:wne="http://schemas.microsoft.com/office/word/2006/wordml" xmlns:wps="http://schemas.microsoft.com/office/word/2010/wordprocessingShape" mc:Ignorable="w14 w15 wp14">
+<w:footnotes xmlns:wpc="http://schemas.microsoft.com/office/word/2010/wordprocessingCanvas" xmlns:cx="http://schemas.microsoft.com/office/drawing/2014/chartex" xmlns:cx1="http://schemas.microsoft.com/office/drawing/2015/9/8/chartex" xmlns:cx2="http://schemas.microsoft.com/office/drawing/2015/10/21/chartex" xmlns:cx3="http://schemas.microsoft.com/office/drawing/2016/5/9/chartex" xmlns:cx4="http://schemas.microsoft.com/office/drawing/2016/5/10/chartex" xmlns:cx5="http://schemas.microsoft.com/office/drawing/2016/5/11/chartex" xmlns:cx6="http://schemas.microsoft.com/office/drawing/2016/5/12/chartex" xmlns:cx7="http://schemas.microsoft.com/office/drawing/2016/5/13/chartex" xmlns:cx8="http://schemas.microsoft.com/office/drawing/2016/5/14/chartex" xmlns:mc="http://schemas.openxmlformats.org/markup-compatibility/2006" xmlns:aink="http://schemas.microsoft.com/office/drawing/2016/ink" xmlns:am3d="http://schemas.microsoft.com/office/drawing/2017/model3d" xmlns:o="urn:schemas-microsoft-com:office:office" xmlns:r="http://schemas.openxmlformats.org/officeDocument/2006/relationships" xmlns:m="http://schemas.openxmlformats.org/officeDocument/2006/math" xmlns:v="urn:schemas-microsoft-com:vml" xmlns:wp14="http://schemas.microsoft.com/office/word/2010/wordprocessingDrawing" xmlns:wp="http://schemas.openxmlformats.org/drawingml/2006/wordprocessingDrawing" xmlns:w10="urn:schemas-microsoft-com:office:word" xmlns:w="http://schemas.openxmlformats.org/wordprocessingml/2006/main" xmlns:w14="http://schemas.microsoft.com/office/word/2010/wordml" xmlns:w15="http://schemas.microsoft.com/office/word/2012/wordml" xmlns:w16cid="http://schemas.microsoft.com/office/word/2016/wordml/cid" xmlns:w16se="http://schemas.microsoft.com/office/word/2015/wordml/symex" xmlns:wpg="http://schemas.microsoft.com/office/word/2010/wordprocessingGroup" xmlns:wpi="http://schemas.microsoft.com/office/word/2010/wordprocessingInk" xmlns:wne="http://schemas.microsoft.com/office/word/2006/wordml" xmlns:wps="http://schemas.microsoft.com/office/word/2010/wordprocessingShape" mc:Ignorable="w14 w15 w16se w16cid wp14">
   <w:footnote w:type="separator" w:id="-1">
     <w:p>
       <w:pPr>
@@ -3727,7 +3653,7 @@
   <w:footnote w:id="2">
     <w:p>
       <w:pPr>
-        <w:pStyle w:val="FootnoteText"/>
+        <w:pStyle w:val="Textodenotaderodap"/>
         <w:spacing w:line="20" w:lineRule="atLeast"/>
         <w:rPr>
           <w:lang w:val="pt-PT"/>
@@ -3735,7 +3661,7 @@
       </w:pPr>
       <w:r>
         <w:rPr>
-          <w:rStyle w:val="FootnoteReference"/>
+          <w:rStyle w:val="Refdenotaderodap"/>
         </w:rPr>
         <w:footnoteRef/>
       </w:r>
@@ -3751,7 +3677,7 @@
 </file>
 
 <file path=word/header1.xml><?xml version="1.0" encoding="utf-8"?>
-<w:hdr xmlns:wpc="http://schemas.microsoft.com/office/word/2010/wordprocessingCanvas" xmlns:mc="http://schemas.openxmlformats.org/markup-compatibility/2006" xmlns:o="urn:schemas-microsoft-com:office:office" xmlns:r="http://schemas.openxmlformats.org/officeDocument/2006/relationships" xmlns:m="http://schemas.openxmlformats.org/officeDocument/2006/math" xmlns:v="urn:schemas-microsoft-com:vml" xmlns:wp14="http://schemas.microsoft.com/office/word/2010/wordprocessingDrawing" xmlns:wp="http://schemas.openxmlformats.org/drawingml/2006/wordprocessingDrawing" xmlns:w10="urn:schemas-microsoft-com:office:word" xmlns:w="http://schemas.openxmlformats.org/wordprocessingml/2006/main" xmlns:w14="http://schemas.microsoft.com/office/word/2010/wordml" xmlns:w15="http://schemas.microsoft.com/office/word/2012/wordml" xmlns:wpg="http://schemas.microsoft.com/office/word/2010/wordprocessingGroup" xmlns:wpi="http://schemas.microsoft.com/office/word/2010/wordprocessingInk" xmlns:wne="http://schemas.microsoft.com/office/word/2006/wordml" xmlns:wps="http://schemas.microsoft.com/office/word/2010/wordprocessingShape" mc:Ignorable="w14 w15 wp14">
+<w:hdr xmlns:wpc="http://schemas.microsoft.com/office/word/2010/wordprocessingCanvas" xmlns:cx="http://schemas.microsoft.com/office/drawing/2014/chartex" xmlns:cx1="http://schemas.microsoft.com/office/drawing/2015/9/8/chartex" xmlns:cx2="http://schemas.microsoft.com/office/drawing/2015/10/21/chartex" xmlns:cx3="http://schemas.microsoft.com/office/drawing/2016/5/9/chartex" xmlns:cx4="http://schemas.microsoft.com/office/drawing/2016/5/10/chartex" xmlns:cx5="http://schemas.microsoft.com/office/drawing/2016/5/11/chartex" xmlns:cx6="http://schemas.microsoft.com/office/drawing/2016/5/12/chartex" xmlns:cx7="http://schemas.microsoft.com/office/drawing/2016/5/13/chartex" xmlns:cx8="http://schemas.microsoft.com/office/drawing/2016/5/14/chartex" xmlns:mc="http://schemas.openxmlformats.org/markup-compatibility/2006" xmlns:aink="http://schemas.microsoft.com/office/drawing/2016/ink" xmlns:am3d="http://schemas.microsoft.com/office/drawing/2017/model3d" xmlns:o="urn:schemas-microsoft-com:office:office" xmlns:r="http://schemas.openxmlformats.org/officeDocument/2006/relationships" xmlns:m="http://schemas.openxmlformats.org/officeDocument/2006/math" xmlns:v="urn:schemas-microsoft-com:vml" xmlns:wp14="http://schemas.microsoft.com/office/word/2010/wordprocessingDrawing" xmlns:wp="http://schemas.openxmlformats.org/drawingml/2006/wordprocessingDrawing" xmlns:w10="urn:schemas-microsoft-com:office:word" xmlns:w="http://schemas.openxmlformats.org/wordprocessingml/2006/main" xmlns:w14="http://schemas.microsoft.com/office/word/2010/wordml" xmlns:w15="http://schemas.microsoft.com/office/word/2012/wordml" xmlns:w16cid="http://schemas.microsoft.com/office/word/2016/wordml/cid" xmlns:w16se="http://schemas.microsoft.com/office/word/2015/wordml/symex" xmlns:wpg="http://schemas.microsoft.com/office/word/2010/wordprocessingGroup" xmlns:wpi="http://schemas.microsoft.com/office/word/2010/wordprocessingInk" xmlns:wne="http://schemas.microsoft.com/office/word/2006/wordml" xmlns:wps="http://schemas.microsoft.com/office/word/2010/wordprocessingShape" mc:Ignorable="w14 w15 w16se w16cid wp14">
   <w:p>
     <w:pPr>
       <w:rPr>
@@ -4100,7 +4026,7 @@
 </file>
 
 <file path=word/header2.xml><?xml version="1.0" encoding="utf-8"?>
-<w:hdr xmlns:wpc="http://schemas.microsoft.com/office/word/2010/wordprocessingCanvas" xmlns:mc="http://schemas.openxmlformats.org/markup-compatibility/2006" xmlns:o="urn:schemas-microsoft-com:office:office" xmlns:r="http://schemas.openxmlformats.org/officeDocument/2006/relationships" xmlns:m="http://schemas.openxmlformats.org/officeDocument/2006/math" xmlns:v="urn:schemas-microsoft-com:vml" xmlns:wp14="http://schemas.microsoft.com/office/word/2010/wordprocessingDrawing" xmlns:wp="http://schemas.openxmlformats.org/drawingml/2006/wordprocessingDrawing" xmlns:w10="urn:schemas-microsoft-com:office:word" xmlns:w="http://schemas.openxmlformats.org/wordprocessingml/2006/main" xmlns:w14="http://schemas.microsoft.com/office/word/2010/wordml" xmlns:w15="http://schemas.microsoft.com/office/word/2012/wordml" xmlns:wpg="http://schemas.microsoft.com/office/word/2010/wordprocessingGroup" xmlns:wpi="http://schemas.microsoft.com/office/word/2010/wordprocessingInk" xmlns:wne="http://schemas.microsoft.com/office/word/2006/wordml" xmlns:wps="http://schemas.microsoft.com/office/word/2010/wordprocessingShape" mc:Ignorable="w14 w15 wp14">
+<w:hdr xmlns:wpc="http://schemas.microsoft.com/office/word/2010/wordprocessingCanvas" xmlns:cx="http://schemas.microsoft.com/office/drawing/2014/chartex" xmlns:cx1="http://schemas.microsoft.com/office/drawing/2015/9/8/chartex" xmlns:cx2="http://schemas.microsoft.com/office/drawing/2015/10/21/chartex" xmlns:cx3="http://schemas.microsoft.com/office/drawing/2016/5/9/chartex" xmlns:cx4="http://schemas.microsoft.com/office/drawing/2016/5/10/chartex" xmlns:cx5="http://schemas.microsoft.com/office/drawing/2016/5/11/chartex" xmlns:cx6="http://schemas.microsoft.com/office/drawing/2016/5/12/chartex" xmlns:cx7="http://schemas.microsoft.com/office/drawing/2016/5/13/chartex" xmlns:cx8="http://schemas.microsoft.com/office/drawing/2016/5/14/chartex" xmlns:mc="http://schemas.openxmlformats.org/markup-compatibility/2006" xmlns:aink="http://schemas.microsoft.com/office/drawing/2016/ink" xmlns:am3d="http://schemas.microsoft.com/office/drawing/2017/model3d" xmlns:o="urn:schemas-microsoft-com:office:office" xmlns:r="http://schemas.openxmlformats.org/officeDocument/2006/relationships" xmlns:m="http://schemas.openxmlformats.org/officeDocument/2006/math" xmlns:v="urn:schemas-microsoft-com:vml" xmlns:wp14="http://schemas.microsoft.com/office/word/2010/wordprocessingDrawing" xmlns:wp="http://schemas.openxmlformats.org/drawingml/2006/wordprocessingDrawing" xmlns:w10="urn:schemas-microsoft-com:office:word" xmlns:w="http://schemas.openxmlformats.org/wordprocessingml/2006/main" xmlns:w14="http://schemas.microsoft.com/office/word/2010/wordml" xmlns:w15="http://schemas.microsoft.com/office/word/2012/wordml" xmlns:w16cid="http://schemas.microsoft.com/office/word/2016/wordml/cid" xmlns:w16se="http://schemas.microsoft.com/office/word/2015/wordml/symex" xmlns:wpg="http://schemas.microsoft.com/office/word/2010/wordprocessingGroup" xmlns:wpi="http://schemas.microsoft.com/office/word/2010/wordprocessingInk" xmlns:wne="http://schemas.microsoft.com/office/word/2006/wordml" xmlns:wps="http://schemas.microsoft.com/office/word/2010/wordprocessingShape" mc:Ignorable="w14 w15 w16se w16cid wp14">
   <w:p>
     <w:pPr>
       <w:rPr>
@@ -4118,7 +4044,7 @@
 </file>
 
 <file path=word/header3.xml><?xml version="1.0" encoding="utf-8"?>
-<w:hdr xmlns:wpc="http://schemas.microsoft.com/office/word/2010/wordprocessingCanvas" xmlns:mc="http://schemas.openxmlformats.org/markup-compatibility/2006" xmlns:o="urn:schemas-microsoft-com:office:office" xmlns:r="http://schemas.openxmlformats.org/officeDocument/2006/relationships" xmlns:m="http://schemas.openxmlformats.org/officeDocument/2006/math" xmlns:v="urn:schemas-microsoft-com:vml" xmlns:wp14="http://schemas.microsoft.com/office/word/2010/wordprocessingDrawing" xmlns:wp="http://schemas.openxmlformats.org/drawingml/2006/wordprocessingDrawing" xmlns:w10="urn:schemas-microsoft-com:office:word" xmlns:w="http://schemas.openxmlformats.org/wordprocessingml/2006/main" xmlns:w14="http://schemas.microsoft.com/office/word/2010/wordml" xmlns:w15="http://schemas.microsoft.com/office/word/2012/wordml" xmlns:wpg="http://schemas.microsoft.com/office/word/2010/wordprocessingGroup" xmlns:wpi="http://schemas.microsoft.com/office/word/2010/wordprocessingInk" xmlns:wne="http://schemas.microsoft.com/office/word/2006/wordml" xmlns:wps="http://schemas.microsoft.com/office/word/2010/wordprocessingShape" mc:Ignorable="w14 w15 wp14">
+<w:hdr xmlns:wpc="http://schemas.microsoft.com/office/word/2010/wordprocessingCanvas" xmlns:cx="http://schemas.microsoft.com/office/drawing/2014/chartex" xmlns:cx1="http://schemas.microsoft.com/office/drawing/2015/9/8/chartex" xmlns:cx2="http://schemas.microsoft.com/office/drawing/2015/10/21/chartex" xmlns:cx3="http://schemas.microsoft.com/office/drawing/2016/5/9/chartex" xmlns:cx4="http://schemas.microsoft.com/office/drawing/2016/5/10/chartex" xmlns:cx5="http://schemas.microsoft.com/office/drawing/2016/5/11/chartex" xmlns:cx6="http://schemas.microsoft.com/office/drawing/2016/5/12/chartex" xmlns:cx7="http://schemas.microsoft.com/office/drawing/2016/5/13/chartex" xmlns:cx8="http://schemas.microsoft.com/office/drawing/2016/5/14/chartex" xmlns:mc="http://schemas.openxmlformats.org/markup-compatibility/2006" xmlns:aink="http://schemas.microsoft.com/office/drawing/2016/ink" xmlns:am3d="http://schemas.microsoft.com/office/drawing/2017/model3d" xmlns:o="urn:schemas-microsoft-com:office:office" xmlns:r="http://schemas.openxmlformats.org/officeDocument/2006/relationships" xmlns:m="http://schemas.openxmlformats.org/officeDocument/2006/math" xmlns:v="urn:schemas-microsoft-com:vml" xmlns:wp14="http://schemas.microsoft.com/office/word/2010/wordprocessingDrawing" xmlns:wp="http://schemas.openxmlformats.org/drawingml/2006/wordprocessingDrawing" xmlns:w10="urn:schemas-microsoft-com:office:word" xmlns:w="http://schemas.openxmlformats.org/wordprocessingml/2006/main" xmlns:w14="http://schemas.microsoft.com/office/word/2010/wordml" xmlns:w15="http://schemas.microsoft.com/office/word/2012/wordml" xmlns:w16cid="http://schemas.microsoft.com/office/word/2016/wordml/cid" xmlns:w16se="http://schemas.microsoft.com/office/word/2015/wordml/symex" xmlns:wpg="http://schemas.microsoft.com/office/word/2010/wordprocessingGroup" xmlns:wpi="http://schemas.microsoft.com/office/word/2010/wordprocessingInk" xmlns:wne="http://schemas.microsoft.com/office/word/2006/wordml" xmlns:wps="http://schemas.microsoft.com/office/word/2010/wordprocessingShape" mc:Ignorable="w14 w15 w16se w16cid wp14">
   <w:p>
     <w:pPr>
       <w:rPr>
@@ -4130,7 +4056,7 @@
 </file>
 
 <file path=word/header4.xml><?xml version="1.0" encoding="utf-8"?>
-<w:hdr xmlns:wpc="http://schemas.microsoft.com/office/word/2010/wordprocessingCanvas" xmlns:mc="http://schemas.openxmlformats.org/markup-compatibility/2006" xmlns:o="urn:schemas-microsoft-com:office:office" xmlns:r="http://schemas.openxmlformats.org/officeDocument/2006/relationships" xmlns:m="http://schemas.openxmlformats.org/officeDocument/2006/math" xmlns:v="urn:schemas-microsoft-com:vml" xmlns:wp14="http://schemas.microsoft.com/office/word/2010/wordprocessingDrawing" xmlns:wp="http://schemas.openxmlformats.org/drawingml/2006/wordprocessingDrawing" xmlns:w10="urn:schemas-microsoft-com:office:word" xmlns:w="http://schemas.openxmlformats.org/wordprocessingml/2006/main" xmlns:w14="http://schemas.microsoft.com/office/word/2010/wordml" xmlns:w15="http://schemas.microsoft.com/office/word/2012/wordml" xmlns:wpg="http://schemas.microsoft.com/office/word/2010/wordprocessingGroup" xmlns:wpi="http://schemas.microsoft.com/office/word/2010/wordprocessingInk" xmlns:wne="http://schemas.microsoft.com/office/word/2006/wordml" xmlns:wps="http://schemas.microsoft.com/office/word/2010/wordprocessingShape" mc:Ignorable="w14 w15 wp14">
+<w:hdr xmlns:wpc="http://schemas.microsoft.com/office/word/2010/wordprocessingCanvas" xmlns:cx="http://schemas.microsoft.com/office/drawing/2014/chartex" xmlns:cx1="http://schemas.microsoft.com/office/drawing/2015/9/8/chartex" xmlns:cx2="http://schemas.microsoft.com/office/drawing/2015/10/21/chartex" xmlns:cx3="http://schemas.microsoft.com/office/drawing/2016/5/9/chartex" xmlns:cx4="http://schemas.microsoft.com/office/drawing/2016/5/10/chartex" xmlns:cx5="http://schemas.microsoft.com/office/drawing/2016/5/11/chartex" xmlns:cx6="http://schemas.microsoft.com/office/drawing/2016/5/12/chartex" xmlns:cx7="http://schemas.microsoft.com/office/drawing/2016/5/13/chartex" xmlns:cx8="http://schemas.microsoft.com/office/drawing/2016/5/14/chartex" xmlns:mc="http://schemas.openxmlformats.org/markup-compatibility/2006" xmlns:aink="http://schemas.microsoft.com/office/drawing/2016/ink" xmlns:am3d="http://schemas.microsoft.com/office/drawing/2017/model3d" xmlns:o="urn:schemas-microsoft-com:office:office" xmlns:r="http://schemas.openxmlformats.org/officeDocument/2006/relationships" xmlns:m="http://schemas.openxmlformats.org/officeDocument/2006/math" xmlns:v="urn:schemas-microsoft-com:vml" xmlns:wp14="http://schemas.microsoft.com/office/word/2010/wordprocessingDrawing" xmlns:wp="http://schemas.openxmlformats.org/drawingml/2006/wordprocessingDrawing" xmlns:w10="urn:schemas-microsoft-com:office:word" xmlns:w="http://schemas.openxmlformats.org/wordprocessingml/2006/main" xmlns:w14="http://schemas.microsoft.com/office/word/2010/wordml" xmlns:w15="http://schemas.microsoft.com/office/word/2012/wordml" xmlns:w16cid="http://schemas.microsoft.com/office/word/2016/wordml/cid" xmlns:w16se="http://schemas.microsoft.com/office/word/2015/wordml/symex" xmlns:wpg="http://schemas.microsoft.com/office/word/2010/wordprocessingGroup" xmlns:wpi="http://schemas.microsoft.com/office/word/2010/wordprocessingInk" xmlns:wne="http://schemas.microsoft.com/office/word/2006/wordml" xmlns:wps="http://schemas.microsoft.com/office/word/2010/wordprocessingShape" mc:Ignorable="w14 w15 w16se w16cid wp14">
   <w:p>
     <w:pPr>
       <w:rPr>
@@ -4142,7 +4068,7 @@
 </file>
 
 <file path=word/header5.xml><?xml version="1.0" encoding="utf-8"?>
-<w:hdr xmlns:wpc="http://schemas.microsoft.com/office/word/2010/wordprocessingCanvas" xmlns:mc="http://schemas.openxmlformats.org/markup-compatibility/2006" xmlns:o="urn:schemas-microsoft-com:office:office" xmlns:r="http://schemas.openxmlformats.org/officeDocument/2006/relationships" xmlns:m="http://schemas.openxmlformats.org/officeDocument/2006/math" xmlns:v="urn:schemas-microsoft-com:vml" xmlns:wp14="http://schemas.microsoft.com/office/word/2010/wordprocessingDrawing" xmlns:wp="http://schemas.openxmlformats.org/drawingml/2006/wordprocessingDrawing" xmlns:w10="urn:schemas-microsoft-com:office:word" xmlns:w="http://schemas.openxmlformats.org/wordprocessingml/2006/main" xmlns:w14="http://schemas.microsoft.com/office/word/2010/wordml" xmlns:w15="http://schemas.microsoft.com/office/word/2012/wordml" xmlns:wpg="http://schemas.microsoft.com/office/word/2010/wordprocessingGroup" xmlns:wpi="http://schemas.microsoft.com/office/word/2010/wordprocessingInk" xmlns:wne="http://schemas.microsoft.com/office/word/2006/wordml" xmlns:wps="http://schemas.microsoft.com/office/word/2010/wordprocessingShape" mc:Ignorable="w14 w15 wp14">
+<w:hdr xmlns:wpc="http://schemas.microsoft.com/office/word/2010/wordprocessingCanvas" xmlns:cx="http://schemas.microsoft.com/office/drawing/2014/chartex" xmlns:cx1="http://schemas.microsoft.com/office/drawing/2015/9/8/chartex" xmlns:cx2="http://schemas.microsoft.com/office/drawing/2015/10/21/chartex" xmlns:cx3="http://schemas.microsoft.com/office/drawing/2016/5/9/chartex" xmlns:cx4="http://schemas.microsoft.com/office/drawing/2016/5/10/chartex" xmlns:cx5="http://schemas.microsoft.com/office/drawing/2016/5/11/chartex" xmlns:cx6="http://schemas.microsoft.com/office/drawing/2016/5/12/chartex" xmlns:cx7="http://schemas.microsoft.com/office/drawing/2016/5/13/chartex" xmlns:cx8="http://schemas.microsoft.com/office/drawing/2016/5/14/chartex" xmlns:mc="http://schemas.openxmlformats.org/markup-compatibility/2006" xmlns:aink="http://schemas.microsoft.com/office/drawing/2016/ink" xmlns:am3d="http://schemas.microsoft.com/office/drawing/2017/model3d" xmlns:o="urn:schemas-microsoft-com:office:office" xmlns:r="http://schemas.openxmlformats.org/officeDocument/2006/relationships" xmlns:m="http://schemas.openxmlformats.org/officeDocument/2006/math" xmlns:v="urn:schemas-microsoft-com:vml" xmlns:wp14="http://schemas.microsoft.com/office/word/2010/wordprocessingDrawing" xmlns:wp="http://schemas.openxmlformats.org/drawingml/2006/wordprocessingDrawing" xmlns:w10="urn:schemas-microsoft-com:office:word" xmlns:w="http://schemas.openxmlformats.org/wordprocessingml/2006/main" xmlns:w14="http://schemas.microsoft.com/office/word/2010/wordml" xmlns:w15="http://schemas.microsoft.com/office/word/2012/wordml" xmlns:w16cid="http://schemas.microsoft.com/office/word/2016/wordml/cid" xmlns:w16se="http://schemas.microsoft.com/office/word/2015/wordml/symex" xmlns:wpg="http://schemas.microsoft.com/office/word/2010/wordprocessingGroup" xmlns:wpi="http://schemas.microsoft.com/office/word/2010/wordprocessingInk" xmlns:wne="http://schemas.microsoft.com/office/word/2006/wordml" xmlns:wps="http://schemas.microsoft.com/office/word/2010/wordprocessingShape" mc:Ignorable="w14 w15 w16se w16cid wp14">
   <w:p>
     <w:pPr>
       <w:rPr>
@@ -4154,7 +4080,7 @@
 </file>
 
 <file path=word/numbering.xml><?xml version="1.0" encoding="utf-8"?>
-<w:numbering xmlns:wpc="http://schemas.microsoft.com/office/word/2010/wordprocessingCanvas" xmlns:mc="http://schemas.openxmlformats.org/markup-compatibility/2006" xmlns:o="urn:schemas-microsoft-com:office:office" xmlns:r="http://schemas.openxmlformats.org/officeDocument/2006/relationships" xmlns:m="http://schemas.openxmlformats.org/officeDocument/2006/math" xmlns:v="urn:schemas-microsoft-com:vml" xmlns:wp14="http://schemas.microsoft.com/office/word/2010/wordprocessingDrawing" xmlns:wp="http://schemas.openxmlformats.org/drawingml/2006/wordprocessingDrawing" xmlns:w10="urn:schemas-microsoft-com:office:word" xmlns:w="http://schemas.openxmlformats.org/wordprocessingml/2006/main" xmlns:w14="http://schemas.microsoft.com/office/word/2010/wordml" xmlns:w15="http://schemas.microsoft.com/office/word/2012/wordml" xmlns:wpg="http://schemas.microsoft.com/office/word/2010/wordprocessingGroup" xmlns:wpi="http://schemas.microsoft.com/office/word/2010/wordprocessingInk" xmlns:wne="http://schemas.microsoft.com/office/word/2006/wordml" xmlns:wps="http://schemas.microsoft.com/office/word/2010/wordprocessingShape" mc:Ignorable="w14 w15 wp14">
+<w:numbering xmlns:wpc="http://schemas.microsoft.com/office/word/2010/wordprocessingCanvas" xmlns:cx="http://schemas.microsoft.com/office/drawing/2014/chartex" xmlns:cx1="http://schemas.microsoft.com/office/drawing/2015/9/8/chartex" xmlns:cx2="http://schemas.microsoft.com/office/drawing/2015/10/21/chartex" xmlns:cx3="http://schemas.microsoft.com/office/drawing/2016/5/9/chartex" xmlns:cx4="http://schemas.microsoft.com/office/drawing/2016/5/10/chartex" xmlns:cx5="http://schemas.microsoft.com/office/drawing/2016/5/11/chartex" xmlns:cx6="http://schemas.microsoft.com/office/drawing/2016/5/12/chartex" xmlns:cx7="http://schemas.microsoft.com/office/drawing/2016/5/13/chartex" xmlns:cx8="http://schemas.microsoft.com/office/drawing/2016/5/14/chartex" xmlns:mc="http://schemas.openxmlformats.org/markup-compatibility/2006" xmlns:aink="http://schemas.microsoft.com/office/drawing/2016/ink" xmlns:am3d="http://schemas.microsoft.com/office/drawing/2017/model3d" xmlns:o="urn:schemas-microsoft-com:office:office" xmlns:r="http://schemas.openxmlformats.org/officeDocument/2006/relationships" xmlns:m="http://schemas.openxmlformats.org/officeDocument/2006/math" xmlns:v="urn:schemas-microsoft-com:vml" xmlns:wp14="http://schemas.microsoft.com/office/word/2010/wordprocessingDrawing" xmlns:wp="http://schemas.openxmlformats.org/drawingml/2006/wordprocessingDrawing" xmlns:w10="urn:schemas-microsoft-com:office:word" xmlns:w="http://schemas.openxmlformats.org/wordprocessingml/2006/main" xmlns:w14="http://schemas.microsoft.com/office/word/2010/wordml" xmlns:w15="http://schemas.microsoft.com/office/word/2012/wordml" xmlns:w16cid="http://schemas.microsoft.com/office/word/2016/wordml/cid" xmlns:w16se="http://schemas.microsoft.com/office/word/2015/wordml/symex" xmlns:wpg="http://schemas.microsoft.com/office/word/2010/wordprocessingGroup" xmlns:wpi="http://schemas.microsoft.com/office/word/2010/wordprocessingInk" xmlns:wne="http://schemas.microsoft.com/office/word/2006/wordml" xmlns:wps="http://schemas.microsoft.com/office/word/2010/wordprocessingShape" mc:Ignorable="w14 w15 w16se w16cid wp14">
   <w:abstractNum w:abstractNumId="0" w15:restartNumberingAfterBreak="0">
     <w:nsid w:val="FFFFFF89"/>
     <w:multiLevelType w:val="singleLevel"/>
@@ -4181,7 +4107,7 @@
     <w:tmpl w:val="FFFFFFFF"/>
     <w:lvl w:ilvl="0">
       <w:numFmt w:val="decimal"/>
-      <w:pStyle w:val="ListBullet"/>
+      <w:pStyle w:val="Listacommarcas"/>
       <w:lvlText w:val="*"/>
       <w:lvlJc w:val="left"/>
       <w:pPr>
@@ -5572,7 +5498,7 @@
     <w:lvlOverride w:ilvl="0">
       <w:lvl w:ilvl="0">
         <w:numFmt w:val="bullet"/>
-        <w:pStyle w:val="ListBullet"/>
+        <w:pStyle w:val="Listacommarcas"/>
         <w:lvlText w:val=""/>
         <w:legacy w:legacy="1" w:legacySpace="0" w:legacyIndent="360"/>
         <w:lvlJc w:val="left"/>
@@ -5692,7 +5618,7 @@
 </file>
 
 <file path=word/styles.xml><?xml version="1.0" encoding="utf-8"?>
-<w:styles xmlns:mc="http://schemas.openxmlformats.org/markup-compatibility/2006" xmlns:r="http://schemas.openxmlformats.org/officeDocument/2006/relationships" xmlns:w="http://schemas.openxmlformats.org/wordprocessingml/2006/main" xmlns:w14="http://schemas.microsoft.com/office/word/2010/wordml" xmlns:w15="http://schemas.microsoft.com/office/word/2012/wordml" mc:Ignorable="w14 w15">
+<w:styles xmlns:mc="http://schemas.openxmlformats.org/markup-compatibility/2006" xmlns:r="http://schemas.openxmlformats.org/officeDocument/2006/relationships" xmlns:w="http://schemas.openxmlformats.org/wordprocessingml/2006/main" xmlns:w14="http://schemas.microsoft.com/office/word/2010/wordml" xmlns:w15="http://schemas.microsoft.com/office/word/2012/wordml" xmlns:w16cid="http://schemas.microsoft.com/office/word/2016/wordml/cid" xmlns:w16se="http://schemas.microsoft.com/office/word/2015/wordml/symex" mc:Ignorable="w14 w15 w16se w16cid">
   <w:docDefaults>
     <w:rPrDefault>
       <w:rPr>
@@ -5702,7 +5628,7 @@
     </w:rPrDefault>
     <w:pPrDefault/>
   </w:docDefaults>
-  <w:latentStyles w:defLockedState="0" w:defUIPriority="0" w:defSemiHidden="0" w:defUnhideWhenUsed="0" w:defQFormat="0" w:count="371">
+  <w:latentStyles w:defLockedState="0" w:defUIPriority="0" w:defSemiHidden="0" w:defUnhideWhenUsed="0" w:defQFormat="0" w:count="375">
     <w:lsdException w:name="Normal" w:qFormat="1"/>
     <w:lsdException w:name="heading 1" w:qFormat="1"/>
     <w:lsdException w:name="heading 2" w:qFormat="1"/>
@@ -6067,6 +5993,10 @@
     <w:lsdException w:name="List Table 5 Dark Accent 6" w:uiPriority="50"/>
     <w:lsdException w:name="List Table 6 Colorful Accent 6" w:uiPriority="51"/>
     <w:lsdException w:name="List Table 7 Colorful Accent 6" w:uiPriority="52"/>
+    <w:lsdException w:name="Mention" w:semiHidden="1" w:uiPriority="99" w:unhideWhenUsed="1"/>
+    <w:lsdException w:name="Smart Hyperlink" w:semiHidden="1" w:uiPriority="99" w:unhideWhenUsed="1"/>
+    <w:lsdException w:name="Hashtag" w:semiHidden="1" w:uiPriority="99" w:unhideWhenUsed="1"/>
+    <w:lsdException w:name="Unresolved Mention" w:semiHidden="1" w:uiPriority="99" w:unhideWhenUsed="1"/>
   </w:latentStyles>
   <w:style w:type="paragraph" w:default="1" w:styleId="Normal">
     <w:name w:val="Normal"/>
@@ -6079,11 +6009,11 @@
       <w:lang w:val="en-IE" w:eastAsia="en-US"/>
     </w:rPr>
   </w:style>
-  <w:style w:type="paragraph" w:styleId="Heading1">
+  <w:style w:type="paragraph" w:styleId="Ttulo1">
     <w:name w:val="heading 1"/>
-    <w:basedOn w:val="Title"/>
-    <w:next w:val="BodyText"/>
-    <w:link w:val="Heading1Char"/>
+    <w:basedOn w:val="Ttulo"/>
+    <w:next w:val="Corpodetexto"/>
+    <w:link w:val="Ttulo1Carter"/>
     <w:qFormat/>
     <w:rsid w:val="00C17BC3"/>
     <w:pPr>
@@ -6099,11 +6029,11 @@
       <w:lang w:val="pt-PT"/>
     </w:rPr>
   </w:style>
-  <w:style w:type="paragraph" w:styleId="Heading2">
+  <w:style w:type="paragraph" w:styleId="Cabealho2">
     <w:name w:val="heading 2"/>
     <w:basedOn w:val="Normal"/>
-    <w:next w:val="BodyText"/>
-    <w:link w:val="Heading2Char"/>
+    <w:next w:val="Corpodetexto"/>
+    <w:link w:val="Cabealho2Carter"/>
     <w:qFormat/>
     <w:rsid w:val="00374E29"/>
     <w:pPr>
@@ -6123,11 +6053,11 @@
       <w:szCs w:val="18"/>
     </w:rPr>
   </w:style>
-  <w:style w:type="paragraph" w:styleId="Heading3">
+  <w:style w:type="paragraph" w:styleId="Cabealho3">
     <w:name w:val="heading 3"/>
     <w:basedOn w:val="Normal"/>
-    <w:next w:val="BodyText"/>
-    <w:link w:val="Heading3Char"/>
+    <w:next w:val="Corpodetexto"/>
+    <w:link w:val="Cabealho3Carter"/>
     <w:qFormat/>
     <w:rsid w:val="00374E29"/>
     <w:pPr>
@@ -6144,11 +6074,11 @@
       <w:szCs w:val="20"/>
     </w:rPr>
   </w:style>
-  <w:style w:type="paragraph" w:styleId="Heading4">
+  <w:style w:type="paragraph" w:styleId="Cabealho4">
     <w:name w:val="heading 4"/>
     <w:basedOn w:val="Normal"/>
-    <w:next w:val="BodyText"/>
-    <w:link w:val="Heading4Char"/>
+    <w:next w:val="Corpodetexto"/>
+    <w:link w:val="Cabealho4Carter"/>
     <w:qFormat/>
     <w:rsid w:val="00374E29"/>
     <w:pPr>
@@ -6167,11 +6097,11 @@
       <w:szCs w:val="24"/>
     </w:rPr>
   </w:style>
-  <w:style w:type="paragraph" w:styleId="Heading5">
+  <w:style w:type="paragraph" w:styleId="Cabealho5">
     <w:name w:val="heading 5"/>
     <w:basedOn w:val="Normal"/>
-    <w:next w:val="BodyText"/>
-    <w:link w:val="Heading5Char"/>
+    <w:next w:val="Corpodetexto"/>
+    <w:link w:val="Cabealho5Carter"/>
     <w:qFormat/>
     <w:rsid w:val="00374E29"/>
     <w:pPr>
@@ -6186,11 +6116,11 @@
       <w:kern w:val="20"/>
     </w:rPr>
   </w:style>
-  <w:style w:type="paragraph" w:styleId="Heading6">
+  <w:style w:type="paragraph" w:styleId="Cabealho6">
     <w:name w:val="heading 6"/>
     <w:basedOn w:val="Normal"/>
-    <w:next w:val="BodyText"/>
-    <w:link w:val="Heading6Char"/>
+    <w:next w:val="Corpodetexto"/>
+    <w:link w:val="Cabealho6Carter"/>
     <w:qFormat/>
     <w:rsid w:val="00374E29"/>
     <w:pPr>
@@ -6206,11 +6136,11 @@
       <w:kern w:val="20"/>
     </w:rPr>
   </w:style>
-  <w:style w:type="paragraph" w:styleId="Heading7">
+  <w:style w:type="paragraph" w:styleId="Cabealho7">
     <w:name w:val="heading 7"/>
     <w:basedOn w:val="Normal"/>
-    <w:next w:val="BodyText"/>
-    <w:link w:val="Heading7Char"/>
+    <w:next w:val="Corpodetexto"/>
+    <w:link w:val="Cabealho7Carter"/>
     <w:qFormat/>
     <w:rsid w:val="00374E29"/>
     <w:pPr>
@@ -6226,11 +6156,11 @@
       <w:szCs w:val="18"/>
     </w:rPr>
   </w:style>
-  <w:style w:type="paragraph" w:styleId="Heading8">
+  <w:style w:type="paragraph" w:styleId="Cabealho8">
     <w:name w:val="heading 8"/>
     <w:basedOn w:val="Normal"/>
-    <w:next w:val="BodyText"/>
-    <w:link w:val="Heading8Char"/>
+    <w:next w:val="Corpodetexto"/>
+    <w:link w:val="Cabealho8Carter"/>
     <w:qFormat/>
     <w:rsid w:val="00374E29"/>
     <w:pPr>
@@ -6246,11 +6176,11 @@
       <w:kern w:val="20"/>
     </w:rPr>
   </w:style>
-  <w:style w:type="paragraph" w:styleId="Heading9">
+  <w:style w:type="paragraph" w:styleId="Cabealho9">
     <w:name w:val="heading 9"/>
     <w:basedOn w:val="Normal"/>
-    <w:next w:val="BodyText"/>
-    <w:link w:val="Heading9Char"/>
+    <w:next w:val="Corpodetexto"/>
+    <w:link w:val="Cabealho9Carter"/>
     <w:qFormat/>
     <w:rsid w:val="00374E29"/>
     <w:pPr>
@@ -6264,13 +6194,13 @@
       <w:kern w:val="20"/>
     </w:rPr>
   </w:style>
-  <w:style w:type="character" w:default="1" w:styleId="DefaultParagraphFont">
+  <w:style w:type="character" w:default="1" w:styleId="Tipodeletrapredefinidodopargrafo">
     <w:name w:val="Default Paragraph Font"/>
     <w:uiPriority w:val="1"/>
     <w:semiHidden/>
     <w:unhideWhenUsed/>
   </w:style>
-  <w:style w:type="table" w:default="1" w:styleId="TableNormal">
+  <w:style w:type="table" w:default="1" w:styleId="Tabelanormal">
     <w:name w:val="Normal Table"/>
     <w:uiPriority w:val="99"/>
     <w:semiHidden/>
@@ -6285,16 +6215,16 @@
       </w:tblCellMar>
     </w:tblPr>
   </w:style>
-  <w:style w:type="numbering" w:default="1" w:styleId="NoList">
+  <w:style w:type="numbering" w:default="1" w:styleId="Semlista">
     <w:name w:val="No List"/>
     <w:uiPriority w:val="99"/>
     <w:semiHidden/>
     <w:unhideWhenUsed/>
   </w:style>
-  <w:style w:type="paragraph" w:styleId="BodyText">
+  <w:style w:type="paragraph" w:styleId="Corpodetexto">
     <w:name w:val="Body Text"/>
     <w:basedOn w:val="Normal"/>
-    <w:link w:val="BodyTextChar"/>
+    <w:link w:val="CorpodetextoCarter"/>
     <w:rsid w:val="00374E29"/>
     <w:pPr>
       <w:spacing w:after="240" w:line="240" w:lineRule="atLeast"/>
@@ -6302,10 +6232,10 @@
       <w:jc w:val="both"/>
     </w:pPr>
   </w:style>
-  <w:style w:type="character" w:customStyle="1" w:styleId="BodyTextChar">
-    <w:name w:val="Body Text Char"/>
-    <w:basedOn w:val="DefaultParagraphFont"/>
-    <w:link w:val="BodyText"/>
+  <w:style w:type="character" w:customStyle="1" w:styleId="CorpodetextoCarter">
+    <w:name w:val="Corpo de texto Caráter"/>
+    <w:basedOn w:val="Tipodeletrapredefinidodopargrafo"/>
+    <w:link w:val="Corpodetexto"/>
     <w:locked/>
     <w:rsid w:val="00374E29"/>
     <w:rPr>
@@ -6314,10 +6244,10 @@
       <w:lang w:val="en-US" w:eastAsia="en-US" w:bidi="en-US"/>
     </w:rPr>
   </w:style>
-  <w:style w:type="character" w:customStyle="1" w:styleId="Heading1Char">
-    <w:name w:val="Heading 1 Char"/>
-    <w:basedOn w:val="DefaultParagraphFont"/>
-    <w:link w:val="Heading1"/>
+  <w:style w:type="character" w:customStyle="1" w:styleId="Ttulo1Carter">
+    <w:name w:val="Título 1 Caráter"/>
+    <w:basedOn w:val="Tipodeletrapredefinidodopargrafo"/>
+    <w:link w:val="Ttulo1"/>
     <w:rsid w:val="00C17BC3"/>
     <w:rPr>
       <w:b/>
@@ -6327,10 +6257,10 @@
       <w:lang w:eastAsia="en-US"/>
     </w:rPr>
   </w:style>
-  <w:style w:type="character" w:customStyle="1" w:styleId="Heading2Char">
-    <w:name w:val="Heading 2 Char"/>
-    <w:basedOn w:val="DefaultParagraphFont"/>
-    <w:link w:val="Heading2"/>
+  <w:style w:type="character" w:customStyle="1" w:styleId="Cabealho2Carter">
+    <w:name w:val="Cabeçalho 2 Caráter"/>
+    <w:basedOn w:val="Tipodeletrapredefinidodopargrafo"/>
+    <w:link w:val="Cabealho2"/>
     <w:rsid w:val="00374E29"/>
     <w:rPr>
       <w:rFonts w:ascii="Cambria" w:eastAsia="Times New Roman" w:hAnsi="Cambria" w:cs="Times New Roman"/>
@@ -6342,10 +6272,10 @@
       <w:lang w:eastAsia="en-US"/>
     </w:rPr>
   </w:style>
-  <w:style w:type="character" w:customStyle="1" w:styleId="Heading3Char">
-    <w:name w:val="Heading 3 Char"/>
-    <w:basedOn w:val="DefaultParagraphFont"/>
-    <w:link w:val="Heading3"/>
+  <w:style w:type="character" w:customStyle="1" w:styleId="Cabealho3Carter">
+    <w:name w:val="Cabeçalho 3 Caráter"/>
+    <w:basedOn w:val="Tipodeletrapredefinidodopargrafo"/>
+    <w:link w:val="Cabealho3"/>
     <w:rsid w:val="00374E29"/>
     <w:rPr>
       <w:rFonts w:ascii="Cambria" w:eastAsia="Times New Roman" w:hAnsi="Cambria" w:cs="Times New Roman"/>
@@ -6357,10 +6287,10 @@
       <w:lang w:eastAsia="en-US"/>
     </w:rPr>
   </w:style>
-  <w:style w:type="character" w:customStyle="1" w:styleId="Heading4Char">
-    <w:name w:val="Heading 4 Char"/>
-    <w:basedOn w:val="DefaultParagraphFont"/>
-    <w:link w:val="Heading4"/>
+  <w:style w:type="character" w:customStyle="1" w:styleId="Cabealho4Carter">
+    <w:name w:val="Cabeçalho 4 Caráter"/>
+    <w:basedOn w:val="Tipodeletrapredefinidodopargrafo"/>
+    <w:link w:val="Cabealho4"/>
     <w:rsid w:val="00374E29"/>
     <w:rPr>
       <w:rFonts w:ascii="Cambria" w:eastAsia="Times New Roman" w:hAnsi="Cambria" w:cs="Times New Roman"/>
@@ -6374,10 +6304,10 @@
       <w:lang w:eastAsia="en-US"/>
     </w:rPr>
   </w:style>
-  <w:style w:type="character" w:customStyle="1" w:styleId="Heading5Char">
-    <w:name w:val="Heading 5 Char"/>
-    <w:basedOn w:val="DefaultParagraphFont"/>
-    <w:link w:val="Heading5"/>
+  <w:style w:type="character" w:customStyle="1" w:styleId="Cabealho5Carter">
+    <w:name w:val="Cabeçalho 5 Caráter"/>
+    <w:basedOn w:val="Tipodeletrapredefinidodopargrafo"/>
+    <w:link w:val="Cabealho5"/>
     <w:rsid w:val="00374E29"/>
     <w:rPr>
       <w:rFonts w:ascii="Cambria" w:eastAsia="Times New Roman" w:hAnsi="Cambria" w:cs="Times New Roman"/>
@@ -6387,10 +6317,10 @@
       <w:lang w:eastAsia="en-US"/>
     </w:rPr>
   </w:style>
-  <w:style w:type="character" w:customStyle="1" w:styleId="Heading6Char">
-    <w:name w:val="Heading 6 Char"/>
-    <w:basedOn w:val="DefaultParagraphFont"/>
-    <w:link w:val="Heading6"/>
+  <w:style w:type="character" w:customStyle="1" w:styleId="Cabealho6Carter">
+    <w:name w:val="Cabeçalho 6 Caráter"/>
+    <w:basedOn w:val="Tipodeletrapredefinidodopargrafo"/>
+    <w:link w:val="Cabealho6"/>
     <w:rsid w:val="00374E29"/>
     <w:rPr>
       <w:rFonts w:ascii="Cambria" w:eastAsia="Times New Roman" w:hAnsi="Cambria" w:cs="Times New Roman"/>
@@ -6402,10 +6332,10 @@
       <w:lang w:eastAsia="en-US"/>
     </w:rPr>
   </w:style>
-  <w:style w:type="character" w:customStyle="1" w:styleId="Heading7Char">
-    <w:name w:val="Heading 7 Char"/>
-    <w:basedOn w:val="DefaultParagraphFont"/>
-    <w:link w:val="Heading7"/>
+  <w:style w:type="character" w:customStyle="1" w:styleId="Cabealho7Carter">
+    <w:name w:val="Cabeçalho 7 Caráter"/>
+    <w:basedOn w:val="Tipodeletrapredefinidodopargrafo"/>
+    <w:link w:val="Cabealho7"/>
     <w:rsid w:val="00374E29"/>
     <w:rPr>
       <w:rFonts w:ascii="Cambria" w:eastAsia="Times New Roman" w:hAnsi="Cambria" w:cs="Times New Roman"/>
@@ -6417,10 +6347,10 @@
       <w:lang w:eastAsia="en-US"/>
     </w:rPr>
   </w:style>
-  <w:style w:type="character" w:customStyle="1" w:styleId="Heading8Char">
-    <w:name w:val="Heading 8 Char"/>
-    <w:basedOn w:val="DefaultParagraphFont"/>
-    <w:link w:val="Heading8"/>
+  <w:style w:type="character" w:customStyle="1" w:styleId="Cabealho8Carter">
+    <w:name w:val="Cabeçalho 8 Caráter"/>
+    <w:basedOn w:val="Tipodeletrapredefinidodopargrafo"/>
+    <w:link w:val="Cabealho8"/>
     <w:rsid w:val="00374E29"/>
     <w:rPr>
       <w:rFonts w:ascii="Cambria" w:eastAsia="Times New Roman" w:hAnsi="Cambria" w:cs="Times New Roman"/>
@@ -6428,10 +6358,10 @@
       <w:lang w:eastAsia="en-US"/>
     </w:rPr>
   </w:style>
-  <w:style w:type="character" w:customStyle="1" w:styleId="Heading9Char">
-    <w:name w:val="Heading 9 Char"/>
-    <w:basedOn w:val="DefaultParagraphFont"/>
-    <w:link w:val="Heading9"/>
+  <w:style w:type="character" w:customStyle="1" w:styleId="Cabealho9Carter">
+    <w:name w:val="Cabeçalho 9 Caráter"/>
+    <w:basedOn w:val="Tipodeletrapredefinidodopargrafo"/>
+    <w:link w:val="Cabealho9"/>
     <w:rsid w:val="00374E29"/>
     <w:rPr>
       <w:rFonts w:ascii="Cambria" w:eastAsia="Times New Roman" w:hAnsi="Cambria" w:cs="Times New Roman"/>
@@ -6441,7 +6371,7 @@
       <w:lang w:eastAsia="en-US"/>
     </w:rPr>
   </w:style>
-  <w:style w:type="paragraph" w:styleId="Index1">
+  <w:style w:type="paragraph" w:styleId="ndiceremissivo1">
     <w:name w:val="index 1"/>
     <w:basedOn w:val="Normal"/>
     <w:autoRedefine/>
@@ -6452,7 +6382,7 @@
       <w:szCs w:val="21"/>
     </w:rPr>
   </w:style>
-  <w:style w:type="paragraph" w:styleId="Index2">
+  <w:style w:type="paragraph" w:styleId="ndiceremissivo2">
     <w:name w:val="index 2"/>
     <w:basedOn w:val="Normal"/>
     <w:autoRedefine/>
@@ -6466,7 +6396,7 @@
       <w:szCs w:val="21"/>
     </w:rPr>
   </w:style>
-  <w:style w:type="paragraph" w:styleId="Index3">
+  <w:style w:type="paragraph" w:styleId="ndiceremissivo3">
     <w:name w:val="index 3"/>
     <w:basedOn w:val="Normal"/>
     <w:autoRedefine/>
@@ -6480,7 +6410,7 @@
       <w:szCs w:val="21"/>
     </w:rPr>
   </w:style>
-  <w:style w:type="paragraph" w:styleId="Index4">
+  <w:style w:type="paragraph" w:styleId="ndiceremissivo4">
     <w:name w:val="index 4"/>
     <w:basedOn w:val="Normal"/>
     <w:autoRedefine/>
@@ -6494,7 +6424,7 @@
       <w:szCs w:val="21"/>
     </w:rPr>
   </w:style>
-  <w:style w:type="paragraph" w:styleId="Index5">
+  <w:style w:type="paragraph" w:styleId="ndiceremissivo5">
     <w:name w:val="index 5"/>
     <w:basedOn w:val="Normal"/>
     <w:autoRedefine/>
@@ -6508,7 +6438,7 @@
       <w:szCs w:val="21"/>
     </w:rPr>
   </w:style>
-  <w:style w:type="paragraph" w:styleId="TOC1">
+  <w:style w:type="paragraph" w:styleId="ndice1">
     <w:name w:val="toc 1"/>
     <w:basedOn w:val="Normal"/>
     <w:autoRedefine/>
@@ -6520,7 +6450,7 @@
       </w:tabs>
     </w:pPr>
   </w:style>
-  <w:style w:type="paragraph" w:styleId="TOC2">
+  <w:style w:type="paragraph" w:styleId="ndice2">
     <w:name w:val="toc 2"/>
     <w:basedOn w:val="Normal"/>
     <w:autoRedefine/>
@@ -6532,7 +6462,7 @@
       </w:tabs>
     </w:pPr>
   </w:style>
-  <w:style w:type="paragraph" w:styleId="TOC3">
+  <w:style w:type="paragraph" w:styleId="ndice3">
     <w:name w:val="toc 3"/>
     <w:basedOn w:val="Normal"/>
     <w:autoRedefine/>
@@ -6547,7 +6477,7 @@
       <w:i/>
     </w:rPr>
   </w:style>
-  <w:style w:type="paragraph" w:styleId="TOC4">
+  <w:style w:type="paragraph" w:styleId="ndice4">
     <w:name w:val="toc 4"/>
     <w:basedOn w:val="Normal"/>
     <w:autoRedefine/>
@@ -6562,7 +6492,7 @@
       <w:i/>
     </w:rPr>
   </w:style>
-  <w:style w:type="paragraph" w:styleId="TOC5">
+  <w:style w:type="paragraph" w:styleId="ndice5">
     <w:name w:val="toc 5"/>
     <w:basedOn w:val="Normal"/>
     <w:autoRedefine/>
@@ -6572,44 +6502,44 @@
       <w:i/>
     </w:rPr>
   </w:style>
-  <w:style w:type="paragraph" w:styleId="FootnoteText">
+  <w:style w:type="paragraph" w:styleId="Textodenotaderodap">
     <w:name w:val="footnote text"/>
     <w:basedOn w:val="Normal"/>
-    <w:link w:val="FootnoteTextChar"/>
+    <w:link w:val="TextodenotaderodapCarter"/>
     <w:semiHidden/>
     <w:rsid w:val="00374E29"/>
   </w:style>
-  <w:style w:type="character" w:customStyle="1" w:styleId="FootnoteTextChar">
-    <w:name w:val="Footnote Text Char"/>
-    <w:basedOn w:val="DefaultParagraphFont"/>
-    <w:link w:val="FootnoteText"/>
+  <w:style w:type="character" w:customStyle="1" w:styleId="TextodenotaderodapCarter">
+    <w:name w:val="Texto de nota de rodapé Caráter"/>
+    <w:basedOn w:val="Tipodeletrapredefinidodopargrafo"/>
+    <w:link w:val="Textodenotaderodap"/>
     <w:rsid w:val="00374E29"/>
     <w:rPr>
       <w:rFonts w:ascii="Garamond" w:hAnsi="Garamond" w:cs="Garamond"/>
       <w:lang w:eastAsia="en-US"/>
     </w:rPr>
   </w:style>
-  <w:style w:type="paragraph" w:styleId="CommentText">
+  <w:style w:type="paragraph" w:styleId="Textodecomentrio">
     <w:name w:val="annotation text"/>
     <w:basedOn w:val="Normal"/>
-    <w:link w:val="CommentTextChar"/>
+    <w:link w:val="TextodecomentrioCarter"/>
     <w:semiHidden/>
     <w:rsid w:val="00374E29"/>
   </w:style>
-  <w:style w:type="character" w:customStyle="1" w:styleId="CommentTextChar">
-    <w:name w:val="Comment Text Char"/>
-    <w:basedOn w:val="DefaultParagraphFont"/>
-    <w:link w:val="CommentText"/>
+  <w:style w:type="character" w:customStyle="1" w:styleId="TextodecomentrioCarter">
+    <w:name w:val="Texto de comentário Caráter"/>
+    <w:basedOn w:val="Tipodeletrapredefinidodopargrafo"/>
+    <w:link w:val="Textodecomentrio"/>
     <w:rsid w:val="00374E29"/>
     <w:rPr>
       <w:rFonts w:ascii="Garamond" w:hAnsi="Garamond" w:cs="Garamond"/>
       <w:lang w:eastAsia="en-US"/>
     </w:rPr>
   </w:style>
-  <w:style w:type="paragraph" w:styleId="IndexHeading">
+  <w:style w:type="paragraph" w:styleId="Cabealhodendiceremissivo">
     <w:name w:val="index heading"/>
     <w:basedOn w:val="Normal"/>
-    <w:next w:val="Index1"/>
+    <w:next w:val="ndiceremissivo1"/>
     <w:semiHidden/>
     <w:rsid w:val="00374E29"/>
     <w:pPr>
@@ -6621,10 +6551,10 @@
       <w:szCs w:val="28"/>
     </w:rPr>
   </w:style>
-  <w:style w:type="paragraph" w:styleId="Caption">
+  <w:style w:type="paragraph" w:styleId="Legenda">
     <w:name w:val="caption"/>
     <w:basedOn w:val="Normal"/>
-    <w:next w:val="BodyText"/>
+    <w:next w:val="Corpodetexto"/>
     <w:qFormat/>
     <w:rsid w:val="00374E29"/>
     <w:pPr>
@@ -6636,30 +6566,30 @@
       <w:i/>
     </w:rPr>
   </w:style>
-  <w:style w:type="paragraph" w:styleId="TableofFigures">
+  <w:style w:type="paragraph" w:styleId="ndicedeilustraes">
     <w:name w:val="table of figures"/>
     <w:basedOn w:val="Normal"/>
     <w:semiHidden/>
     <w:rsid w:val="00374E29"/>
   </w:style>
-  <w:style w:type="paragraph" w:styleId="EndnoteText">
+  <w:style w:type="paragraph" w:styleId="Textodenotadefim">
     <w:name w:val="endnote text"/>
     <w:basedOn w:val="Normal"/>
-    <w:link w:val="EndnoteTextChar"/>
+    <w:link w:val="TextodenotadefimCarter"/>
     <w:semiHidden/>
     <w:rsid w:val="00374E29"/>
   </w:style>
-  <w:style w:type="character" w:customStyle="1" w:styleId="EndnoteTextChar">
-    <w:name w:val="Endnote Text Char"/>
-    <w:basedOn w:val="DefaultParagraphFont"/>
-    <w:link w:val="EndnoteText"/>
+  <w:style w:type="character" w:customStyle="1" w:styleId="TextodenotadefimCarter">
+    <w:name w:val="Texto de nota de fim Caráter"/>
+    <w:basedOn w:val="Tipodeletrapredefinidodopargrafo"/>
+    <w:link w:val="Textodenotadefim"/>
     <w:rsid w:val="00374E29"/>
     <w:rPr>
       <w:rFonts w:ascii="Garamond" w:hAnsi="Garamond" w:cs="Garamond"/>
       <w:lang w:eastAsia="en-US"/>
     </w:rPr>
   </w:style>
-  <w:style w:type="paragraph" w:styleId="TableofAuthorities">
+  <w:style w:type="paragraph" w:styleId="ndicedeautoridades">
     <w:name w:val="table of authorities"/>
     <w:basedOn w:val="Normal"/>
     <w:semiHidden/>
@@ -6670,30 +6600,30 @@
       </w:tabs>
     </w:pPr>
   </w:style>
-  <w:style w:type="paragraph" w:styleId="MacroText">
+  <w:style w:type="paragraph" w:styleId="Textodemacro">
     <w:name w:val="macro"/>
-    <w:basedOn w:val="BodyText"/>
-    <w:link w:val="MacroTextChar"/>
+    <w:basedOn w:val="Corpodetexto"/>
+    <w:link w:val="TextodemacroCarter"/>
     <w:semiHidden/>
     <w:rsid w:val="00374E29"/>
     <w:rPr>
       <w:rFonts w:ascii="Courier New" w:hAnsi="Courier New" w:cs="Courier New"/>
     </w:rPr>
   </w:style>
-  <w:style w:type="character" w:customStyle="1" w:styleId="MacroTextChar">
-    <w:name w:val="Macro Text Char"/>
-    <w:basedOn w:val="DefaultParagraphFont"/>
-    <w:link w:val="MacroText"/>
+  <w:style w:type="character" w:customStyle="1" w:styleId="TextodemacroCarter">
+    <w:name w:val="Texto de macro Caráter"/>
+    <w:basedOn w:val="Tipodeletrapredefinidodopargrafo"/>
+    <w:link w:val="Textodemacro"/>
     <w:rsid w:val="00374E29"/>
     <w:rPr>
       <w:rFonts w:ascii="Consolas" w:hAnsi="Consolas" w:cs="Garamond"/>
       <w:lang w:eastAsia="en-US"/>
     </w:rPr>
   </w:style>
-  <w:style w:type="paragraph" w:styleId="TOAHeading">
+  <w:style w:type="paragraph" w:styleId="Cabealhodendicedeautoridades">
     <w:name w:val="toa heading"/>
     <w:basedOn w:val="Normal"/>
-    <w:next w:val="TableofAuthorities"/>
+    <w:next w:val="ndicedeautoridades"/>
     <w:semiHidden/>
     <w:rsid w:val="00374E29"/>
     <w:pPr>
@@ -6706,7 +6636,7 @@
       <w:kern w:val="28"/>
     </w:rPr>
   </w:style>
-  <w:style w:type="paragraph" w:styleId="ListBullet">
+  <w:style w:type="paragraph" w:styleId="Listacommarcas">
     <w:name w:val="List Bullet"/>
     <w:basedOn w:val="Normal"/>
     <w:rsid w:val="00374E29"/>
@@ -6719,11 +6649,11 @@
       <w:jc w:val="both"/>
     </w:pPr>
   </w:style>
-  <w:style w:type="paragraph" w:styleId="Subtitle">
+  <w:style w:type="paragraph" w:styleId="Subttulo">
     <w:name w:val="Subtitle"/>
-    <w:basedOn w:val="Title"/>
-    <w:next w:val="BodyText"/>
-    <w:link w:val="SubtitleChar"/>
+    <w:basedOn w:val="Ttulo"/>
+    <w:next w:val="Corpodetexto"/>
+    <w:link w:val="SubttuloCarter"/>
     <w:qFormat/>
     <w:rsid w:val="00374E29"/>
     <w:pPr>
@@ -6735,10 +6665,10 @@
       <w:szCs w:val="22"/>
     </w:rPr>
   </w:style>
-  <w:style w:type="character" w:customStyle="1" w:styleId="SubtitleChar">
-    <w:name w:val="Subtitle Char"/>
-    <w:basedOn w:val="DefaultParagraphFont"/>
-    <w:link w:val="Subtitle"/>
+  <w:style w:type="character" w:customStyle="1" w:styleId="SubttuloCarter">
+    <w:name w:val="Subtítulo Caráter"/>
+    <w:basedOn w:val="Tipodeletrapredefinidodopargrafo"/>
+    <w:link w:val="Subttulo"/>
     <w:rsid w:val="00374E29"/>
     <w:rPr>
       <w:rFonts w:ascii="Cambria" w:eastAsia="Times New Roman" w:hAnsi="Cambria" w:cs="Times New Roman"/>
@@ -6751,11 +6681,11 @@
       <w:lang w:eastAsia="en-US"/>
     </w:rPr>
   </w:style>
-  <w:style w:type="paragraph" w:styleId="Title">
+  <w:style w:type="paragraph" w:styleId="Ttulo">
     <w:name w:val="Title"/>
     <w:basedOn w:val="Normal"/>
-    <w:next w:val="Subtitle"/>
-    <w:link w:val="TitleChar"/>
+    <w:next w:val="Subttulo"/>
+    <w:link w:val="TtuloCarter"/>
     <w:qFormat/>
     <w:rsid w:val="00374E29"/>
     <w:pPr>
@@ -6772,10 +6702,10 @@
       <w:szCs w:val="44"/>
     </w:rPr>
   </w:style>
-  <w:style w:type="character" w:customStyle="1" w:styleId="TitleChar">
-    <w:name w:val="Title Char"/>
-    <w:basedOn w:val="DefaultParagraphFont"/>
-    <w:link w:val="Title"/>
+  <w:style w:type="character" w:customStyle="1" w:styleId="TtuloCarter">
+    <w:name w:val="Título Caráter"/>
+    <w:basedOn w:val="Tipodeletrapredefinidodopargrafo"/>
+    <w:link w:val="Ttulo"/>
     <w:rsid w:val="00374E29"/>
     <w:rPr>
       <w:rFonts w:ascii="Cambria" w:eastAsia="Times New Roman" w:hAnsi="Cambria" w:cs="Times New Roman"/>
@@ -6789,7 +6719,7 @@
   </w:style>
   <w:style w:type="character" w:customStyle="1" w:styleId="BlockQuotationChar">
     <w:name w:val="Block Quotation Char"/>
-    <w:basedOn w:val="DefaultParagraphFont"/>
+    <w:basedOn w:val="Tipodeletrapredefinidodopargrafo"/>
     <w:link w:val="BlockQuotation"/>
     <w:locked/>
     <w:rsid w:val="00374E29"/>
@@ -6803,7 +6733,7 @@
   </w:style>
   <w:style w:type="paragraph" w:customStyle="1" w:styleId="BlockQuotation">
     <w:name w:val="Block Quotation"/>
-    <w:basedOn w:val="BodyText"/>
+    <w:basedOn w:val="Corpodetexto"/>
     <w:link w:val="BlockQuotationChar"/>
     <w:rsid w:val="00374E29"/>
     <w:pPr>
@@ -6824,7 +6754,7 @@
   <w:style w:type="paragraph" w:customStyle="1" w:styleId="SubtitleCover">
     <w:name w:val="Subtitle Cover"/>
     <w:basedOn w:val="TitleCover"/>
-    <w:next w:val="BodyText"/>
+    <w:next w:val="Corpodetexto"/>
     <w:rsid w:val="00374E29"/>
     <w:pPr>
       <w:pBdr>
@@ -6876,7 +6806,7 @@
   </w:style>
   <w:style w:type="paragraph" w:customStyle="1" w:styleId="CompanyName">
     <w:name w:val="Company Name"/>
-    <w:basedOn w:val="BodyText"/>
+    <w:basedOn w:val="Corpodetexto"/>
     <w:rsid w:val="00374E29"/>
     <w:pPr>
       <w:keepLines/>
@@ -6922,7 +6852,7 @@
   </w:style>
   <w:style w:type="character" w:customStyle="1" w:styleId="NumberedListChar">
     <w:name w:val="Numbered List Char"/>
-    <w:basedOn w:val="DefaultParagraphFont"/>
+    <w:basedOn w:val="Tipodeletrapredefinidodopargrafo"/>
     <w:link w:val="NumberedList"/>
     <w:locked/>
     <w:rsid w:val="00374E29"/>
@@ -6983,7 +6913,7 @@
       <w:lang w:val="en-US" w:bidi="en-US"/>
     </w:rPr>
   </w:style>
-  <w:style w:type="character" w:styleId="FootnoteReference">
+  <w:style w:type="character" w:styleId="Refdenotaderodap">
     <w:name w:val="footnote reference"/>
     <w:semiHidden/>
     <w:rsid w:val="00374E29"/>
@@ -6991,7 +6921,7 @@
       <w:vertAlign w:val="superscript"/>
     </w:rPr>
   </w:style>
-  <w:style w:type="character" w:styleId="CommentReference">
+  <w:style w:type="character" w:styleId="Refdecomentrio">
     <w:name w:val="annotation reference"/>
     <w:semiHidden/>
     <w:rsid w:val="00374E29"/>
@@ -6999,14 +6929,14 @@
       <w:sz w:val="16"/>
     </w:rPr>
   </w:style>
-  <w:style w:type="character" w:styleId="PageNumber">
+  <w:style w:type="character" w:styleId="Nmerodepgina">
     <w:name w:val="page number"/>
     <w:rsid w:val="00374E29"/>
     <w:rPr>
       <w:sz w:val="24"/>
     </w:rPr>
   </w:style>
-  <w:style w:type="character" w:styleId="EndnoteReference">
+  <w:style w:type="character" w:styleId="Refdenotadefim">
     <w:name w:val="endnote reference"/>
     <w:semiHidden/>
     <w:rsid w:val="00374E29"/>
@@ -7023,10 +6953,10 @@
       <w:lang w:val="en-US" w:eastAsia="en-US" w:bidi="en-US"/>
     </w:rPr>
   </w:style>
-  <w:style w:type="paragraph" w:styleId="Header">
+  <w:style w:type="paragraph" w:styleId="Cabealho">
     <w:name w:val="header"/>
     <w:basedOn w:val="Normal"/>
-    <w:link w:val="HeaderChar"/>
+    <w:link w:val="CabealhoCarter"/>
     <w:rsid w:val="00374E29"/>
     <w:pPr>
       <w:tabs>
@@ -7035,10 +6965,10 @@
       </w:tabs>
     </w:pPr>
   </w:style>
-  <w:style w:type="character" w:customStyle="1" w:styleId="HeaderChar">
-    <w:name w:val="Header Char"/>
-    <w:basedOn w:val="DefaultParagraphFont"/>
-    <w:link w:val="Header"/>
+  <w:style w:type="character" w:customStyle="1" w:styleId="CabealhoCarter">
+    <w:name w:val="Cabeçalho Caráter"/>
+    <w:basedOn w:val="Tipodeletrapredefinidodopargrafo"/>
+    <w:link w:val="Cabealho"/>
     <w:rsid w:val="00374E29"/>
     <w:rPr>
       <w:rFonts w:ascii="Garamond" w:hAnsi="Garamond" w:cs="Garamond"/>
@@ -7047,10 +6977,10 @@
       <w:lang w:eastAsia="en-US"/>
     </w:rPr>
   </w:style>
-  <w:style w:type="paragraph" w:styleId="Footer">
+  <w:style w:type="paragraph" w:styleId="Rodap">
     <w:name w:val="footer"/>
     <w:basedOn w:val="Normal"/>
-    <w:link w:val="FooterChar"/>
+    <w:link w:val="RodapCarter"/>
     <w:uiPriority w:val="99"/>
     <w:rsid w:val="00374E29"/>
     <w:pPr>
@@ -7060,10 +6990,10 @@
       </w:tabs>
     </w:pPr>
   </w:style>
-  <w:style w:type="character" w:customStyle="1" w:styleId="FooterChar">
-    <w:name w:val="Footer Char"/>
-    <w:basedOn w:val="DefaultParagraphFont"/>
-    <w:link w:val="Footer"/>
+  <w:style w:type="character" w:customStyle="1" w:styleId="RodapCarter">
+    <w:name w:val="Rodapé Caráter"/>
+    <w:basedOn w:val="Tipodeletrapredefinidodopargrafo"/>
+    <w:link w:val="Rodap"/>
     <w:uiPriority w:val="99"/>
     <w:rsid w:val="00374E29"/>
     <w:rPr>
@@ -7073,7 +7003,7 @@
       <w:lang w:eastAsia="en-US"/>
     </w:rPr>
   </w:style>
-  <w:style w:type="paragraph" w:styleId="Revision">
+  <w:style w:type="paragraph" w:styleId="Reviso">
     <w:name w:val="Revision"/>
     <w:hidden/>
     <w:uiPriority w:val="99"/>
@@ -7086,10 +7016,10 @@
       <w:lang w:val="en-IE" w:eastAsia="en-US"/>
     </w:rPr>
   </w:style>
-  <w:style w:type="paragraph" w:styleId="BalloonText">
+  <w:style w:type="paragraph" w:styleId="Textodebalo">
     <w:name w:val="Balloon Text"/>
     <w:basedOn w:val="Normal"/>
-    <w:link w:val="BalloonTextChar"/>
+    <w:link w:val="TextodebaloCarter"/>
     <w:rsid w:val="00F20B3E"/>
     <w:rPr>
       <w:rFonts w:ascii="Tahoma" w:hAnsi="Tahoma" w:cs="Tahoma"/>
@@ -7097,10 +7027,10 @@
       <w:szCs w:val="16"/>
     </w:rPr>
   </w:style>
-  <w:style w:type="character" w:customStyle="1" w:styleId="BalloonTextChar">
-    <w:name w:val="Balloon Text Char"/>
-    <w:basedOn w:val="DefaultParagraphFont"/>
-    <w:link w:val="BalloonText"/>
+  <w:style w:type="character" w:customStyle="1" w:styleId="TextodebaloCarter">
+    <w:name w:val="Texto de balão Caráter"/>
+    <w:basedOn w:val="Tipodeletrapredefinidodopargrafo"/>
+    <w:link w:val="Textodebalo"/>
     <w:rsid w:val="00F20B3E"/>
     <w:rPr>
       <w:rFonts w:ascii="Tahoma" w:hAnsi="Tahoma" w:cs="Tahoma"/>
@@ -7111,12 +7041,12 @@
   </w:style>
   <w:style w:type="character" w:customStyle="1" w:styleId="st">
     <w:name w:val="st"/>
-    <w:basedOn w:val="DefaultParagraphFont"/>
+    <w:basedOn w:val="Tipodeletrapredefinidodopargrafo"/>
     <w:rsid w:val="00BA62C0"/>
   </w:style>
-  <w:style w:type="character" w:styleId="Hyperlink">
+  <w:style w:type="character" w:styleId="Hiperligao">
     <w:name w:val="Hyperlink"/>
-    <w:basedOn w:val="DefaultParagraphFont"/>
+    <w:basedOn w:val="Tipodeletrapredefinidodopargrafo"/>
     <w:uiPriority w:val="99"/>
     <w:semiHidden/>
     <w:unhideWhenUsed/>
@@ -7126,7 +7056,7 @@
       <w:u w:val="single"/>
     </w:rPr>
   </w:style>
-  <w:style w:type="paragraph" w:styleId="ListParagraph">
+  <w:style w:type="paragraph" w:styleId="PargrafodaLista">
     <w:name w:val="List Paragraph"/>
     <w:basedOn w:val="Normal"/>
     <w:uiPriority w:val="34"/>
@@ -8678,7 +8608,7 @@
 </file>
 
 <file path=customXml/itemProps2.xml><?xml version="1.0" encoding="utf-8"?>
-<ds:datastoreItem xmlns:ds="http://schemas.openxmlformats.org/officeDocument/2006/customXml" ds:itemID="{BB242552-844C-47DF-AD56-7551D2985A3E}">
+<ds:datastoreItem xmlns:ds="http://schemas.openxmlformats.org/officeDocument/2006/customXml" ds:itemID="{9D68E58D-8D6C-48B6-A9B4-CF8B708E97EF}">
   <ds:schemaRefs>
     <ds:schemaRef ds:uri="http://schemas.openxmlformats.org/officeDocument/2006/bibliography"/>
   </ds:schemaRefs>

</xml_diff>